<commit_message>
Fix all dashboard bugs
</commit_message>
<xml_diff>
--- a/GeneratedMonitoringArtifacts/Default dashboards & metrics & rr lists.docx
+++ b/GeneratedMonitoringArtifacts/Default dashboards & metrics & rr lists.docx
@@ -9,37 +9,12 @@
           <w:bCs/>
         </w:rPr>
       </w:pPr>
-      <w:proofErr w:type="gramStart"/>
       <w:r>
         <w:rPr>
           <w:b/>
           <w:bCs/>
         </w:rPr>
-        <w:t>Note :</w:t>
-      </w:r>
-      <w:proofErr w:type="gramEnd"/>
-      <w:r>
-        <w:rPr>
-          <w:b/>
-          <w:bCs/>
-        </w:rPr>
-        <w:t xml:space="preserve"> the markdown version of this file is autogenerated from this word doc. </w:t>
-      </w:r>
-      <w:proofErr w:type="gramStart"/>
-      <w:r>
-        <w:rPr>
-          <w:b/>
-          <w:bCs/>
-        </w:rPr>
-        <w:t>So</w:t>
-      </w:r>
-      <w:proofErr w:type="gramEnd"/>
-      <w:r>
-        <w:rPr>
-          <w:b/>
-          <w:bCs/>
-        </w:rPr>
-        <w:t xml:space="preserve"> to change the markdown, change this word file and save as markdown, before checking changes in.</w:t>
+        <w:t>Note : the markdown version of this file is autogenerated from this word doc. So to change the markdown, change this word file and save as markdown, before checking changes in.</w:t>
       </w:r>
     </w:p>
     <w:p>
@@ -108,17 +83,8 @@
           <w:b/>
           <w:bCs/>
         </w:rPr>
-        <w:t xml:space="preserve">+ recording </w:t>
+        <w:t>+ recording rules :</w:t>
       </w:r>
-      <w:proofErr w:type="gramStart"/>
-      <w:r>
-        <w:rPr>
-          <w:b/>
-          <w:bCs/>
-        </w:rPr>
-        <w:t>rules :</w:t>
-      </w:r>
-      <w:proofErr w:type="gramEnd"/>
     </w:p>
     <w:tbl>
       <w:tblPr>
@@ -253,13 +219,8 @@
               <w:cnfStyle w:val="000000100000" w:firstRow="0" w:lastRow="0" w:firstColumn="0" w:lastColumn="0" w:oddVBand="0" w:evenVBand="0" w:oddHBand="1" w:evenHBand="0" w:firstRowFirstColumn="0" w:firstRowLastColumn="0" w:lastRowFirstColumn="0" w:lastRowLastColumn="0"/>
             </w:pPr>
             <w:r>
-              <w:t>K8s-resources-</w:t>
-            </w:r>
-            <w:proofErr w:type="gramStart"/>
-            <w:r>
-              <w:t>cluster.json</w:t>
-            </w:r>
-            <w:proofErr w:type="gramEnd"/>
+              <w:t>K8s-resources-cluster.json</w:t>
+            </w:r>
           </w:p>
         </w:tc>
         <w:tc>
@@ -497,14 +458,9 @@
               </w:numPr>
               <w:cnfStyle w:val="000000100000" w:firstRow="0" w:lastRow="0" w:firstColumn="0" w:lastColumn="0" w:oddVBand="0" w:evenVBand="0" w:oddHBand="1" w:evenHBand="0" w:firstRowFirstColumn="0" w:firstRowLastColumn="0" w:lastRowFirstColumn="0" w:lastRowLastColumn="0"/>
             </w:pPr>
-            <w:proofErr w:type="gramStart"/>
             <w:r>
               <w:lastRenderedPageBreak/>
-              <w:t>cluster:node</w:t>
-            </w:r>
-            <w:proofErr w:type="gramEnd"/>
-            <w:r>
-              <w:t>_cpu:ratio_rate5m</w:t>
+              <w:t>cluster:node_cpu:ratio_rate5m</w:t>
             </w:r>
           </w:p>
           <w:p>
@@ -518,15 +474,7 @@
             </w:pPr>
             <w:proofErr w:type="spellStart"/>
             <w:r>
-              <w:t>namespace_</w:t>
-            </w:r>
-            <w:proofErr w:type="gramStart"/>
-            <w:r>
-              <w:t>cpu:kube</w:t>
-            </w:r>
-            <w:proofErr w:type="gramEnd"/>
-            <w:r>
-              <w:t>_pod_container_resource_requests:sum</w:t>
+              <w:t>namespace_cpu:kube_pod_container_resource_requests:sum</w:t>
             </w:r>
             <w:proofErr w:type="spellEnd"/>
           </w:p>
@@ -541,15 +489,7 @@
             </w:pPr>
             <w:proofErr w:type="spellStart"/>
             <w:r>
-              <w:t>namespace_</w:t>
-            </w:r>
-            <w:proofErr w:type="gramStart"/>
-            <w:r>
-              <w:t>cpu:kube</w:t>
-            </w:r>
-            <w:proofErr w:type="gramEnd"/>
-            <w:r>
-              <w:t>_pod_container_resource_limits:sum</w:t>
+              <w:t>namespace_cpu:kube_pod_container_resource_limits:sum</w:t>
             </w:r>
             <w:proofErr w:type="spellEnd"/>
           </w:p>
@@ -562,17 +502,12 @@
               </w:numPr>
               <w:cnfStyle w:val="000000100000" w:firstRow="0" w:lastRow="0" w:firstColumn="0" w:lastColumn="0" w:oddVBand="0" w:evenVBand="0" w:oddHBand="1" w:evenHBand="0" w:firstRowFirstColumn="0" w:firstRowLastColumn="0" w:lastRowFirstColumn="0" w:lastRowLastColumn="0"/>
             </w:pPr>
-            <w:proofErr w:type="gramStart"/>
             <w:r>
               <w:t>:</w:t>
             </w:r>
             <w:proofErr w:type="spellStart"/>
             <w:r>
-              <w:t>node</w:t>
-            </w:r>
-            <w:proofErr w:type="gramEnd"/>
-            <w:r>
-              <w:t>_memory_MemAvailable_bytes:sum</w:t>
+              <w:t>node_memory_MemAvailable_bytes:sum</w:t>
             </w:r>
             <w:proofErr w:type="spellEnd"/>
           </w:p>
@@ -587,15 +522,7 @@
             </w:pPr>
             <w:proofErr w:type="spellStart"/>
             <w:r>
-              <w:t>namespace_</w:t>
-            </w:r>
-            <w:proofErr w:type="gramStart"/>
-            <w:r>
-              <w:t>memory:kube</w:t>
-            </w:r>
-            <w:proofErr w:type="gramEnd"/>
-            <w:r>
-              <w:t>_pod_container_resource_requests:sum</w:t>
+              <w:t>namespace_memory:kube_pod_container_resource_requests:sum</w:t>
             </w:r>
             <w:proofErr w:type="spellEnd"/>
           </w:p>
@@ -610,15 +537,7 @@
             </w:pPr>
             <w:proofErr w:type="spellStart"/>
             <w:r>
-              <w:t>namespace_</w:t>
-            </w:r>
-            <w:proofErr w:type="gramStart"/>
-            <w:r>
-              <w:t>memory:kube</w:t>
-            </w:r>
-            <w:proofErr w:type="gramEnd"/>
-            <w:r>
-              <w:t>_pod_container_resource_limits:sum</w:t>
+              <w:t>namespace_memory:kube_pod_container_resource_limits:sum</w:t>
             </w:r>
             <w:proofErr w:type="spellEnd"/>
           </w:p>
@@ -649,15 +568,7 @@
             <w:proofErr w:type="spellStart"/>
             <w:r>
               <w:lastRenderedPageBreak/>
-              <w:t>namespace_workload_</w:t>
-            </w:r>
-            <w:proofErr w:type="gramStart"/>
-            <w:r>
-              <w:t>pod:kube</w:t>
-            </w:r>
-            <w:proofErr w:type="gramEnd"/>
-            <w:r>
-              <w:t>_pod_owner:relabel</w:t>
+              <w:t>namespace_workload_pod:kube_pod_owner:relabel</w:t>
             </w:r>
             <w:proofErr w:type="spellEnd"/>
           </w:p>
@@ -671,15 +582,7 @@
               <w:cnfStyle w:val="000000100000" w:firstRow="0" w:lastRow="0" w:firstColumn="0" w:lastColumn="0" w:oddVBand="0" w:evenVBand="0" w:oddHBand="1" w:evenHBand="0" w:firstRowFirstColumn="0" w:firstRowLastColumn="0" w:lastRowFirstColumn="0" w:lastRowLastColumn="0"/>
             </w:pPr>
             <w:r>
-              <w:t>node_namespace_pod_container:container_cpu_usage_seconds_</w:t>
-            </w:r>
-            <w:proofErr w:type="gramStart"/>
-            <w:r>
-              <w:t>total:sum</w:t>
-            </w:r>
-            <w:proofErr w:type="gramEnd"/>
-            <w:r>
-              <w:t>_irate</w:t>
+              <w:t>node_namespace_pod_container:container_cpu_usage_seconds_total:sum_irate</w:t>
             </w:r>
           </w:p>
           <w:p>
@@ -838,11 +741,9 @@
               </w:numPr>
               <w:cnfStyle w:val="000000100000" w:firstRow="0" w:lastRow="0" w:firstColumn="0" w:lastColumn="0" w:oddVBand="0" w:evenVBand="0" w:oddHBand="1" w:evenHBand="0" w:firstRowFirstColumn="0" w:firstRowLastColumn="0" w:lastRowFirstColumn="0" w:lastRowLastColumn="0"/>
             </w:pPr>
-            <w:proofErr w:type="spellStart"/>
             <w:r>
               <w:t>container_cpu_usage_seconds_total</w:t>
             </w:r>
-            <w:proofErr w:type="spellEnd"/>
           </w:p>
           <w:p>
             <w:pPr>
@@ -931,13 +832,8 @@
               <w:cnfStyle w:val="000000000000" w:firstRow="0" w:lastRow="0" w:firstColumn="0" w:lastColumn="0" w:oddVBand="0" w:evenVBand="0" w:oddHBand="0" w:evenHBand="0" w:firstRowFirstColumn="0" w:firstRowLastColumn="0" w:lastRowFirstColumn="0" w:lastRowLastColumn="0"/>
             </w:pPr>
             <w:r>
-              <w:t>K8s-resources-</w:t>
-            </w:r>
-            <w:proofErr w:type="gramStart"/>
-            <w:r>
-              <w:t>namespace.json</w:t>
-            </w:r>
-            <w:proofErr w:type="gramEnd"/>
+              <w:t>K8s-resources-namespace.json</w:t>
+            </w:r>
           </w:p>
         </w:tc>
         <w:tc>
@@ -1237,15 +1133,7 @@
             </w:pPr>
             <w:r>
               <w:lastRenderedPageBreak/>
-              <w:t>node_namespace_pod_container:container_cpu_usage_seconds_</w:t>
-            </w:r>
-            <w:proofErr w:type="gramStart"/>
-            <w:r>
-              <w:t>total:sum</w:t>
-            </w:r>
-            <w:proofErr w:type="gramEnd"/>
-            <w:r>
-              <w:t>_irate</w:t>
+              <w:t>node_namespace_pod_container:container_cpu_usage_seconds_total:sum_irate</w:t>
             </w:r>
           </w:p>
           <w:p>
@@ -1257,13 +1145,8 @@
               </w:numPr>
               <w:cnfStyle w:val="000000000000" w:firstRow="0" w:lastRow="0" w:firstColumn="0" w:lastColumn="0" w:oddVBand="0" w:evenVBand="0" w:oddHBand="0" w:evenHBand="0" w:firstRowFirstColumn="0" w:firstRowLastColumn="0" w:lastRowFirstColumn="0" w:lastRowLastColumn="0"/>
             </w:pPr>
-            <w:proofErr w:type="gramStart"/>
-            <w:r>
-              <w:t>cluster:namespace</w:t>
-            </w:r>
-            <w:proofErr w:type="gramEnd"/>
-            <w:r>
-              <w:t>:pod_cpu:active:kube_pod_container_resource_requests</w:t>
+            <w:r>
+              <w:t>cluster:namespace:pod_cpu:active:kube_pod_container_resource_requests</w:t>
             </w:r>
           </w:p>
           <w:p>
@@ -1275,13 +1158,8 @@
               </w:numPr>
               <w:cnfStyle w:val="000000000000" w:firstRow="0" w:lastRow="0" w:firstColumn="0" w:lastColumn="0" w:oddVBand="0" w:evenVBand="0" w:oddHBand="0" w:evenHBand="0" w:firstRowFirstColumn="0" w:firstRowLastColumn="0" w:lastRowFirstColumn="0" w:lastRowLastColumn="0"/>
             </w:pPr>
-            <w:proofErr w:type="gramStart"/>
-            <w:r>
-              <w:t>cluster:namespace</w:t>
-            </w:r>
-            <w:proofErr w:type="gramEnd"/>
-            <w:r>
-              <w:t>:pod_cpu:active:kube_pod_container_resource_limits</w:t>
+            <w:r>
+              <w:t>cluster:namespace:pod_cpu:active:kube_pod_container_resource_limits</w:t>
             </w:r>
           </w:p>
           <w:p>
@@ -1293,13 +1171,8 @@
               </w:numPr>
               <w:cnfStyle w:val="000000000000" w:firstRow="0" w:lastRow="0" w:firstColumn="0" w:lastColumn="0" w:oddVBand="0" w:evenVBand="0" w:oddHBand="0" w:evenHBand="0" w:firstRowFirstColumn="0" w:firstRowLastColumn="0" w:lastRowFirstColumn="0" w:lastRowLastColumn="0"/>
             </w:pPr>
-            <w:proofErr w:type="gramStart"/>
-            <w:r>
-              <w:t>cluster:namespace</w:t>
-            </w:r>
-            <w:proofErr w:type="gramEnd"/>
-            <w:r>
-              <w:t>:pod_memory:active:kube_pod_container_resource_requests</w:t>
+            <w:r>
+              <w:t>cluster:namespace:pod_memory:active:kube_pod_container_resource_requests</w:t>
             </w:r>
           </w:p>
           <w:p>
@@ -1311,13 +1184,8 @@
               </w:numPr>
               <w:cnfStyle w:val="000000000000" w:firstRow="0" w:lastRow="0" w:firstColumn="0" w:lastColumn="0" w:oddVBand="0" w:evenVBand="0" w:oddHBand="0" w:evenHBand="0" w:firstRowFirstColumn="0" w:firstRowLastColumn="0" w:lastRowFirstColumn="0" w:lastRowLastColumn="0"/>
             </w:pPr>
-            <w:proofErr w:type="gramStart"/>
-            <w:r>
-              <w:t>cluster:namespace</w:t>
-            </w:r>
-            <w:proofErr w:type="gramEnd"/>
-            <w:r>
-              <w:t>:pod_memory:active:kube_pod_container_resource_limits</w:t>
+            <w:r>
+              <w:t>cluster:namespace:pod_memory:active:kube_pod_container_resource_limits</w:t>
             </w:r>
           </w:p>
         </w:tc>
@@ -1334,11 +1202,9 @@
               </w:numPr>
               <w:cnfStyle w:val="000000000000" w:firstRow="0" w:lastRow="0" w:firstColumn="0" w:lastColumn="0" w:oddVBand="0" w:evenVBand="0" w:oddHBand="0" w:evenHBand="0" w:firstRowFirstColumn="0" w:firstRowLastColumn="0" w:lastRowFirstColumn="0" w:lastRowLastColumn="0"/>
             </w:pPr>
-            <w:proofErr w:type="spellStart"/>
             <w:r>
               <w:t>container_cpu_usage_seconds_total</w:t>
             </w:r>
-            <w:proofErr w:type="spellEnd"/>
           </w:p>
           <w:p>
             <w:pPr>
@@ -1451,13 +1317,8 @@
               <w:cnfStyle w:val="000000100000" w:firstRow="0" w:lastRow="0" w:firstColumn="0" w:lastColumn="0" w:oddVBand="0" w:evenVBand="0" w:oddHBand="1" w:evenHBand="0" w:firstRowFirstColumn="0" w:firstRowLastColumn="0" w:lastRowFirstColumn="0" w:lastRowLastColumn="0"/>
             </w:pPr>
             <w:r>
-              <w:t>K8s-resources-</w:t>
-            </w:r>
-            <w:proofErr w:type="gramStart"/>
-            <w:r>
-              <w:t>node.json</w:t>
-            </w:r>
-            <w:proofErr w:type="gramEnd"/>
+              <w:t>K8s-resources-node.json</w:t>
+            </w:r>
           </w:p>
         </w:tc>
         <w:tc>
@@ -1509,15 +1370,7 @@
               <w:cnfStyle w:val="000000100000" w:firstRow="0" w:lastRow="0" w:firstColumn="0" w:lastColumn="0" w:oddVBand="0" w:evenVBand="0" w:oddHBand="1" w:evenHBand="0" w:firstRowFirstColumn="0" w:firstRowLastColumn="0" w:lastRowFirstColumn="0" w:lastRowLastColumn="0"/>
             </w:pPr>
             <w:r>
-              <w:t>node_namespace_pod_container:container_cpu_usage_seconds_</w:t>
-            </w:r>
-            <w:proofErr w:type="gramStart"/>
-            <w:r>
-              <w:t>total:sum</w:t>
-            </w:r>
-            <w:proofErr w:type="gramEnd"/>
-            <w:r>
-              <w:t>_irate</w:t>
+              <w:t>node_namespace_pod_container:container_cpu_usage_seconds_total:sum_irate</w:t>
             </w:r>
           </w:p>
           <w:p>
@@ -1529,13 +1382,8 @@
               </w:numPr>
               <w:cnfStyle w:val="000000100000" w:firstRow="0" w:lastRow="0" w:firstColumn="0" w:lastColumn="0" w:oddVBand="0" w:evenVBand="0" w:oddHBand="1" w:evenHBand="0" w:firstRowFirstColumn="0" w:firstRowLastColumn="0" w:lastRowFirstColumn="0" w:lastRowLastColumn="0"/>
             </w:pPr>
-            <w:proofErr w:type="gramStart"/>
-            <w:r>
-              <w:t>cluster:namespace</w:t>
-            </w:r>
-            <w:proofErr w:type="gramEnd"/>
-            <w:r>
-              <w:t>:pod_cpu:active:kube_pod_container_resource_requests</w:t>
+            <w:r>
+              <w:t>cluster:namespace:pod_cpu:active:kube_pod_container_resource_requests</w:t>
             </w:r>
           </w:p>
           <w:p>
@@ -1547,13 +1395,8 @@
               </w:numPr>
               <w:cnfStyle w:val="000000100000" w:firstRow="0" w:lastRow="0" w:firstColumn="0" w:lastColumn="0" w:oddVBand="0" w:evenVBand="0" w:oddHBand="1" w:evenHBand="0" w:firstRowFirstColumn="0" w:firstRowLastColumn="0" w:lastRowFirstColumn="0" w:lastRowLastColumn="0"/>
             </w:pPr>
-            <w:proofErr w:type="gramStart"/>
-            <w:r>
-              <w:t>cluster:namespace</w:t>
-            </w:r>
-            <w:proofErr w:type="gramEnd"/>
-            <w:r>
-              <w:t>:pod_cpu:active:kube_pod_container_resource_limits</w:t>
+            <w:r>
+              <w:t>cluster:namespace:pod_cpu:active:kube_pod_container_resource_limits</w:t>
             </w:r>
           </w:p>
           <w:p>
@@ -1580,13 +1423,8 @@
               </w:numPr>
               <w:cnfStyle w:val="000000100000" w:firstRow="0" w:lastRow="0" w:firstColumn="0" w:lastColumn="0" w:oddVBand="0" w:evenVBand="0" w:oddHBand="1" w:evenHBand="0" w:firstRowFirstColumn="0" w:firstRowLastColumn="0" w:lastRowFirstColumn="0" w:lastRowLastColumn="0"/>
             </w:pPr>
-            <w:proofErr w:type="gramStart"/>
-            <w:r>
-              <w:t>cluster:namespace</w:t>
-            </w:r>
-            <w:proofErr w:type="gramEnd"/>
-            <w:r>
-              <w:t>:pod_memory:active:kube_pod_container_resource_requests</w:t>
+            <w:r>
+              <w:t>cluster:namespace:pod_memory:active:kube_pod_container_resource_requests</w:t>
             </w:r>
           </w:p>
           <w:p>
@@ -1598,14 +1436,9 @@
               </w:numPr>
               <w:cnfStyle w:val="000000100000" w:firstRow="0" w:lastRow="0" w:firstColumn="0" w:lastColumn="0" w:oddVBand="0" w:evenVBand="0" w:oddHBand="1" w:evenHBand="0" w:firstRowFirstColumn="0" w:firstRowLastColumn="0" w:lastRowFirstColumn="0" w:lastRowLastColumn="0"/>
             </w:pPr>
-            <w:proofErr w:type="gramStart"/>
             <w:r>
               <w:lastRenderedPageBreak/>
-              <w:t>cluster:namespace</w:t>
-            </w:r>
-            <w:proofErr w:type="gramEnd"/>
-            <w:r>
-              <w:t>:pod_memory:active:kube_pod_container_resource_limits</w:t>
+              <w:t>cluster:namespace:pod_memory:active:kube_pod_container_resource_limits</w:t>
             </w:r>
           </w:p>
           <w:p>
@@ -1673,12 +1506,10 @@
               </w:numPr>
               <w:cnfStyle w:val="000000100000" w:firstRow="0" w:lastRow="0" w:firstColumn="0" w:lastColumn="0" w:oddVBand="0" w:evenVBand="0" w:oddHBand="1" w:evenHBand="0" w:firstRowFirstColumn="0" w:firstRowLastColumn="0" w:lastRowFirstColumn="0" w:lastRowLastColumn="0"/>
             </w:pPr>
-            <w:proofErr w:type="spellStart"/>
             <w:r>
               <w:lastRenderedPageBreak/>
               <w:t>container_cpu_usage_seconds_total</w:t>
             </w:r>
-            <w:proofErr w:type="spellEnd"/>
           </w:p>
           <w:p>
             <w:pPr>
@@ -1836,13 +1667,8 @@
               <w:cnfStyle w:val="000000000000" w:firstRow="0" w:lastRow="0" w:firstColumn="0" w:lastColumn="0" w:oddVBand="0" w:evenVBand="0" w:oddHBand="0" w:evenHBand="0" w:firstRowFirstColumn="0" w:firstRowLastColumn="0" w:lastRowFirstColumn="0" w:lastRowLastColumn="0"/>
             </w:pPr>
             <w:r>
-              <w:t>K8s-resources-</w:t>
-            </w:r>
-            <w:proofErr w:type="gramStart"/>
-            <w:r>
-              <w:t>pod.json</w:t>
-            </w:r>
-            <w:proofErr w:type="gramEnd"/>
+              <w:t>K8s-resources-pod.json</w:t>
+            </w:r>
           </w:p>
         </w:tc>
         <w:tc>
@@ -2194,15 +2020,7 @@
             </w:pPr>
             <w:r>
               <w:lastRenderedPageBreak/>
-              <w:t>node_namespace_pod_container:container_cpu_usage_seconds_</w:t>
-            </w:r>
-            <w:proofErr w:type="gramStart"/>
-            <w:r>
-              <w:t>total:sum</w:t>
-            </w:r>
-            <w:proofErr w:type="gramEnd"/>
-            <w:r>
-              <w:t>_irate</w:t>
+              <w:t>node_namespace_pod_container:container_cpu_usage_seconds_total:sum_irate</w:t>
             </w:r>
           </w:p>
           <w:p>
@@ -2215,13 +2033,8 @@
               <w:spacing w:after="160" w:line="259" w:lineRule="auto"/>
               <w:cnfStyle w:val="000000000000" w:firstRow="0" w:lastRow="0" w:firstColumn="0" w:lastColumn="0" w:oddVBand="0" w:evenVBand="0" w:oddHBand="0" w:evenHBand="0" w:firstRowFirstColumn="0" w:firstRowLastColumn="0" w:lastRowFirstColumn="0" w:lastRowLastColumn="0"/>
             </w:pPr>
-            <w:proofErr w:type="gramStart"/>
-            <w:r>
-              <w:t>cluster:namespace</w:t>
-            </w:r>
-            <w:proofErr w:type="gramEnd"/>
-            <w:r>
-              <w:t>:pod_cpu:active:kube_pod_container_resource_requests</w:t>
+            <w:r>
+              <w:t>cluster:namespace:pod_cpu:active:kube_pod_container_resource_requests</w:t>
             </w:r>
           </w:p>
           <w:p>
@@ -2234,13 +2047,8 @@
               <w:spacing w:after="160" w:line="259" w:lineRule="auto"/>
               <w:cnfStyle w:val="000000000000" w:firstRow="0" w:lastRow="0" w:firstColumn="0" w:lastColumn="0" w:oddVBand="0" w:evenVBand="0" w:oddHBand="0" w:evenHBand="0" w:firstRowFirstColumn="0" w:firstRowLastColumn="0" w:lastRowFirstColumn="0" w:lastRowLastColumn="0"/>
             </w:pPr>
-            <w:proofErr w:type="gramStart"/>
-            <w:r>
-              <w:t>cluster:namespace</w:t>
-            </w:r>
-            <w:proofErr w:type="gramEnd"/>
-            <w:r>
-              <w:t>:pod_cpu:active:kube_pod_container_resource_limits</w:t>
+            <w:r>
+              <w:t>cluster:namespace:pod_cpu:active:kube_pod_container_resource_limits</w:t>
             </w:r>
           </w:p>
           <w:p>
@@ -2253,13 +2061,8 @@
               <w:spacing w:after="160" w:line="259" w:lineRule="auto"/>
               <w:cnfStyle w:val="000000000000" w:firstRow="0" w:lastRow="0" w:firstColumn="0" w:lastColumn="0" w:oddVBand="0" w:evenVBand="0" w:oddHBand="0" w:evenHBand="0" w:firstRowFirstColumn="0" w:firstRowLastColumn="0" w:lastRowFirstColumn="0" w:lastRowLastColumn="0"/>
             </w:pPr>
-            <w:proofErr w:type="gramStart"/>
-            <w:r>
-              <w:t>cluster:namespace</w:t>
-            </w:r>
-            <w:proofErr w:type="gramEnd"/>
-            <w:r>
-              <w:t>:pod_memory:active:kube_pod_container_resource_requests</w:t>
+            <w:r>
+              <w:t>cluster:namespace:pod_memory:active:kube_pod_container_resource_requests</w:t>
             </w:r>
           </w:p>
           <w:p>
@@ -2272,13 +2075,8 @@
               <w:spacing w:after="160" w:line="259" w:lineRule="auto"/>
               <w:cnfStyle w:val="000000000000" w:firstRow="0" w:lastRow="0" w:firstColumn="0" w:lastColumn="0" w:oddVBand="0" w:evenVBand="0" w:oddHBand="0" w:evenHBand="0" w:firstRowFirstColumn="0" w:firstRowLastColumn="0" w:lastRowFirstColumn="0" w:lastRowLastColumn="0"/>
             </w:pPr>
-            <w:proofErr w:type="gramStart"/>
-            <w:r>
-              <w:t>cluster:namespace</w:t>
-            </w:r>
-            <w:proofErr w:type="gramEnd"/>
-            <w:r>
-              <w:t>:pod_memory:active:kube_pod_container_resource_limits</w:t>
+            <w:r>
+              <w:t>cluster:namespace:pod_memory:active:kube_pod_container_resource_limits</w:t>
             </w:r>
           </w:p>
         </w:tc>
@@ -2295,11 +2093,9 @@
               </w:numPr>
               <w:cnfStyle w:val="000000000000" w:firstRow="0" w:lastRow="0" w:firstColumn="0" w:lastColumn="0" w:oddVBand="0" w:evenVBand="0" w:oddHBand="0" w:evenHBand="0" w:firstRowFirstColumn="0" w:firstRowLastColumn="0" w:lastRowFirstColumn="0" w:lastRowLastColumn="0"/>
             </w:pPr>
-            <w:proofErr w:type="spellStart"/>
             <w:r>
               <w:t>container_cpu_usage_seconds_total</w:t>
             </w:r>
-            <w:proofErr w:type="spellEnd"/>
           </w:p>
           <w:p>
             <w:pPr>
@@ -2381,13 +2177,8 @@
             </w:pPr>
             <w:r>
               <w:lastRenderedPageBreak/>
-              <w:t>K8s-resources-workloads-</w:t>
-            </w:r>
-            <w:proofErr w:type="gramStart"/>
-            <w:r>
-              <w:t>namespace.json</w:t>
-            </w:r>
-            <w:proofErr w:type="gramEnd"/>
+              <w:t>K8s-resources-workloads-namespace.json</w:t>
+            </w:r>
           </w:p>
         </w:tc>
         <w:tc>
@@ -2582,15 +2373,7 @@
             </w:pPr>
             <w:r>
               <w:lastRenderedPageBreak/>
-              <w:t>node_namespace_pod_container:container_cpu_usage_seconds_</w:t>
-            </w:r>
-            <w:proofErr w:type="gramStart"/>
-            <w:r>
-              <w:t>total:sum</w:t>
-            </w:r>
-            <w:proofErr w:type="gramEnd"/>
-            <w:r>
-              <w:t>_irate</w:t>
+              <w:t>node_namespace_pod_container:container_cpu_usage_seconds_total:sum_irate</w:t>
             </w:r>
           </w:p>
           <w:p>
@@ -2604,15 +2387,7 @@
             </w:pPr>
             <w:proofErr w:type="spellStart"/>
             <w:r>
-              <w:t>namespace_workload_</w:t>
-            </w:r>
-            <w:proofErr w:type="gramStart"/>
-            <w:r>
-              <w:t>pod:kube</w:t>
-            </w:r>
-            <w:proofErr w:type="gramEnd"/>
-            <w:r>
-              <w:t>_pod_owner:relabel</w:t>
+              <w:t>namespace_workload_pod:kube_pod_owner:relabel</w:t>
             </w:r>
             <w:proofErr w:type="spellEnd"/>
           </w:p>
@@ -3160,12 +2935,10 @@
               <w:t>-</w:t>
             </w:r>
             <w:proofErr w:type="spellStart"/>
-            <w:proofErr w:type="gramStart"/>
             <w:r>
               <w:t>use.json</w:t>
             </w:r>
             <w:proofErr w:type="spellEnd"/>
-            <w:proofErr w:type="gramEnd"/>
           </w:p>
         </w:tc>
         <w:tc>
@@ -3247,13 +3020,8 @@
               <w:spacing w:after="160" w:line="259" w:lineRule="auto"/>
               <w:cnfStyle w:val="000000100000" w:firstRow="0" w:lastRow="0" w:firstColumn="0" w:lastColumn="0" w:oddVBand="0" w:evenVBand="0" w:oddHBand="1" w:evenHBand="0" w:firstRowFirstColumn="0" w:firstRowLastColumn="0" w:lastRowFirstColumn="0" w:lastRowLastColumn="0"/>
             </w:pPr>
-            <w:proofErr w:type="gramStart"/>
-            <w:r>
-              <w:t>instance:node</w:t>
-            </w:r>
-            <w:proofErr w:type="gramEnd"/>
-            <w:r>
-              <w:t>_cpu_utilisation:rate5m</w:t>
+            <w:r>
+              <w:t>instance:node_cpu_utilisation:rate5m</w:t>
             </w:r>
           </w:p>
           <w:p>
@@ -3266,13 +3034,8 @@
               <w:spacing w:after="160" w:line="259" w:lineRule="auto"/>
               <w:cnfStyle w:val="000000100000" w:firstRow="0" w:lastRow="0" w:firstColumn="0" w:lastColumn="0" w:oddVBand="0" w:evenVBand="0" w:oddHBand="1" w:evenHBand="0" w:firstRowFirstColumn="0" w:firstRowLastColumn="0" w:lastRowFirstColumn="0" w:lastRowLastColumn="0"/>
             </w:pPr>
-            <w:proofErr w:type="gramStart"/>
-            <w:r>
-              <w:t>instance:node</w:t>
-            </w:r>
-            <w:proofErr w:type="gramEnd"/>
-            <w:r>
-              <w:t>_load1_per_cpu:ratio</w:t>
+            <w:r>
+              <w:t>instance:node_load1_per_cpu:ratio</w:t>
             </w:r>
           </w:p>
           <w:p>
@@ -3285,13 +3048,8 @@
               <w:spacing w:after="160" w:line="259" w:lineRule="auto"/>
               <w:cnfStyle w:val="000000100000" w:firstRow="0" w:lastRow="0" w:firstColumn="0" w:lastColumn="0" w:oddVBand="0" w:evenVBand="0" w:oddHBand="1" w:evenHBand="0" w:firstRowFirstColumn="0" w:firstRowLastColumn="0" w:lastRowFirstColumn="0" w:lastRowLastColumn="0"/>
             </w:pPr>
-            <w:proofErr w:type="gramStart"/>
-            <w:r>
-              <w:t>instance:node</w:t>
-            </w:r>
-            <w:proofErr w:type="gramEnd"/>
-            <w:r>
-              <w:t>_memory_utilisation:ratio</w:t>
+            <w:r>
+              <w:t>instance:node_memory_utilisation:ratio</w:t>
             </w:r>
           </w:p>
           <w:p>
@@ -3304,13 +3062,8 @@
               <w:spacing w:after="160" w:line="259" w:lineRule="auto"/>
               <w:cnfStyle w:val="000000100000" w:firstRow="0" w:lastRow="0" w:firstColumn="0" w:lastColumn="0" w:oddVBand="0" w:evenVBand="0" w:oddHBand="1" w:evenHBand="0" w:firstRowFirstColumn="0" w:firstRowLastColumn="0" w:lastRowFirstColumn="0" w:lastRowLastColumn="0"/>
             </w:pPr>
-            <w:proofErr w:type="gramStart"/>
-            <w:r>
-              <w:t>instance:node</w:t>
-            </w:r>
-            <w:proofErr w:type="gramEnd"/>
-            <w:r>
-              <w:t>_vmstat_pgmajfault:rate5m</w:t>
+            <w:r>
+              <w:t>instance:node_vmstat_pgmajfault:rate5m</w:t>
             </w:r>
           </w:p>
           <w:p>
@@ -3323,13 +3076,8 @@
               <w:spacing w:after="160" w:line="259" w:lineRule="auto"/>
               <w:cnfStyle w:val="000000100000" w:firstRow="0" w:lastRow="0" w:firstColumn="0" w:lastColumn="0" w:oddVBand="0" w:evenVBand="0" w:oddHBand="1" w:evenHBand="0" w:firstRowFirstColumn="0" w:firstRowLastColumn="0" w:lastRowFirstColumn="0" w:lastRowLastColumn="0"/>
             </w:pPr>
-            <w:proofErr w:type="gramStart"/>
-            <w:r>
-              <w:t>instance:node</w:t>
-            </w:r>
-            <w:proofErr w:type="gramEnd"/>
-            <w:r>
-              <w:t>_network_receive_bytes_excluding_lo:rate5m</w:t>
+            <w:r>
+              <w:t>instance:node_network_receive_bytes_excluding_lo:rate5m</w:t>
             </w:r>
           </w:p>
           <w:p>
@@ -3342,13 +3090,8 @@
               <w:spacing w:after="160" w:line="259" w:lineRule="auto"/>
               <w:cnfStyle w:val="000000100000" w:firstRow="0" w:lastRow="0" w:firstColumn="0" w:lastColumn="0" w:oddVBand="0" w:evenVBand="0" w:oddHBand="1" w:evenHBand="0" w:firstRowFirstColumn="0" w:firstRowLastColumn="0" w:lastRowFirstColumn="0" w:lastRowLastColumn="0"/>
             </w:pPr>
-            <w:proofErr w:type="gramStart"/>
-            <w:r>
-              <w:t>instance:node</w:t>
-            </w:r>
-            <w:proofErr w:type="gramEnd"/>
-            <w:r>
-              <w:t>_network_transmit_bytes_excluding_lo:rate5m</w:t>
+            <w:r>
+              <w:t>instance:node_network_transmit_bytes_excluding_lo:rate5m</w:t>
             </w:r>
           </w:p>
           <w:p>
@@ -3361,13 +3104,8 @@
               <w:spacing w:after="160" w:line="259" w:lineRule="auto"/>
               <w:cnfStyle w:val="000000100000" w:firstRow="0" w:lastRow="0" w:firstColumn="0" w:lastColumn="0" w:oddVBand="0" w:evenVBand="0" w:oddHBand="1" w:evenHBand="0" w:firstRowFirstColumn="0" w:firstRowLastColumn="0" w:lastRowFirstColumn="0" w:lastRowLastColumn="0"/>
             </w:pPr>
-            <w:proofErr w:type="gramStart"/>
-            <w:r>
-              <w:t>instance:node</w:t>
-            </w:r>
-            <w:proofErr w:type="gramEnd"/>
-            <w:r>
-              <w:t>_network_receive_drop_excluding_lo:rate5m</w:t>
+            <w:r>
+              <w:t>instance:node_network_receive_drop_excluding_lo:rate5m</w:t>
             </w:r>
           </w:p>
           <w:p>
@@ -3380,13 +3118,8 @@
               <w:spacing w:after="160" w:line="259" w:lineRule="auto"/>
               <w:cnfStyle w:val="000000100000" w:firstRow="0" w:lastRow="0" w:firstColumn="0" w:lastColumn="0" w:oddVBand="0" w:evenVBand="0" w:oddHBand="1" w:evenHBand="0" w:firstRowFirstColumn="0" w:firstRowLastColumn="0" w:lastRowFirstColumn="0" w:lastRowLastColumn="0"/>
             </w:pPr>
-            <w:proofErr w:type="gramStart"/>
-            <w:r>
-              <w:t>instance:node</w:t>
-            </w:r>
-            <w:proofErr w:type="gramEnd"/>
-            <w:r>
-              <w:t>_network_transmit_drop_excluding_lo:rate5m</w:t>
+            <w:r>
+              <w:t>instance:node_network_transmit_drop_excluding_lo:rate5m</w:t>
             </w:r>
           </w:p>
           <w:p>
@@ -3400,15 +3133,7 @@
               <w:cnfStyle w:val="000000100000" w:firstRow="0" w:lastRow="0" w:firstColumn="0" w:lastColumn="0" w:oddVBand="0" w:evenVBand="0" w:oddHBand="1" w:evenHBand="0" w:firstRowFirstColumn="0" w:firstRowLastColumn="0" w:lastRowFirstColumn="0" w:lastRowLastColumn="0"/>
             </w:pPr>
             <w:r>
-              <w:t>instance_</w:t>
-            </w:r>
-            <w:proofErr w:type="gramStart"/>
-            <w:r>
-              <w:t>device:node</w:t>
-            </w:r>
-            <w:proofErr w:type="gramEnd"/>
-            <w:r>
-              <w:t>_disk_io_time_seconds:rate5m</w:t>
+              <w:t>instance_device:node_disk_io_time_seconds:rate5m</w:t>
             </w:r>
           </w:p>
           <w:p>
@@ -3422,15 +3147,7 @@
               <w:cnfStyle w:val="000000100000" w:firstRow="0" w:lastRow="0" w:firstColumn="0" w:lastColumn="0" w:oddVBand="0" w:evenVBand="0" w:oddHBand="1" w:evenHBand="0" w:firstRowFirstColumn="0" w:firstRowLastColumn="0" w:lastRowFirstColumn="0" w:lastRowLastColumn="0"/>
             </w:pPr>
             <w:r>
-              <w:t>instance_</w:t>
-            </w:r>
-            <w:proofErr w:type="gramStart"/>
-            <w:r>
-              <w:t>device:node</w:t>
-            </w:r>
-            <w:proofErr w:type="gramEnd"/>
-            <w:r>
-              <w:t>_disk_io_time_weighted_seconds:rate5m</w:t>
+              <w:t>instance_device:node_disk_io_time_weighted_seconds:rate5m</w:t>
             </w:r>
           </w:p>
           <w:p>
@@ -3444,14 +3161,9 @@
               <w:cnfStyle w:val="000000100000" w:firstRow="0" w:lastRow="0" w:firstColumn="0" w:lastColumn="0" w:oddVBand="0" w:evenVBand="0" w:oddHBand="1" w:evenHBand="0" w:firstRowFirstColumn="0" w:firstRowLastColumn="0" w:lastRowFirstColumn="0" w:lastRowLastColumn="0"/>
             </w:pPr>
             <w:proofErr w:type="spellStart"/>
-            <w:proofErr w:type="gramStart"/>
             <w:r>
               <w:lastRenderedPageBreak/>
-              <w:t>instance:node</w:t>
-            </w:r>
-            <w:proofErr w:type="gramEnd"/>
-            <w:r>
-              <w:t>_num_cpu:sum</w:t>
+              <w:t>instance:node_num_cpu:sum</w:t>
             </w:r>
             <w:proofErr w:type="spellEnd"/>
           </w:p>
@@ -4029,6 +3741,303 @@
             <w:pPr>
               <w:cnfStyle w:val="000000000000" w:firstRow="0" w:lastRow="0" w:firstColumn="0" w:lastColumn="0" w:oddVBand="0" w:evenVBand="0" w:oddHBand="0" w:evenHBand="0" w:firstRowFirstColumn="0" w:firstRowLastColumn="0" w:lastRowFirstColumn="0" w:lastRowLastColumn="0"/>
             </w:pPr>
+          </w:p>
+        </w:tc>
+      </w:tr>
+      <w:tr>
+        <w:trPr>
+          <w:cnfStyle w:val="000000100000" w:firstRow="0" w:lastRow="0" w:firstColumn="0" w:lastColumn="0" w:oddVBand="0" w:evenVBand="0" w:oddHBand="1" w:evenHBand="0" w:firstRowFirstColumn="0" w:firstRowLastColumn="0" w:lastRowFirstColumn="0" w:lastRowLastColumn="0"/>
+        </w:trPr>
+        <w:tc>
+          <w:tcPr>
+            <w:cnfStyle w:val="001000000000" w:firstRow="0" w:lastRow="0" w:firstColumn="1" w:lastColumn="0" w:oddVBand="0" w:evenVBand="0" w:oddHBand="0" w:evenHBand="0" w:firstRowFirstColumn="0" w:firstRowLastColumn="0" w:lastRowFirstColumn="0" w:lastRowLastColumn="0"/>
+            <w:tcW w:w="625" w:type="dxa"/>
+          </w:tcPr>
+          <w:p>
+            <w:pPr>
+              <w:ind w:left="360"/>
+            </w:pPr>
+            <w:r>
+              <w:lastRenderedPageBreak/>
+              <w:t>9</w:t>
+            </w:r>
+          </w:p>
+        </w:tc>
+        <w:tc>
+          <w:tcPr>
+            <w:tcW w:w="810" w:type="dxa"/>
+          </w:tcPr>
+          <w:p>
+            <w:pPr>
+              <w:cnfStyle w:val="000000100000" w:firstRow="0" w:lastRow="0" w:firstColumn="0" w:lastColumn="0" w:oddVBand="0" w:evenVBand="0" w:oddHBand="1" w:evenHBand="0" w:firstRowFirstColumn="0" w:firstRowLastColumn="0" w:lastRowFirstColumn="0" w:lastRowLastColumn="0"/>
+            </w:pPr>
+            <w:r>
+              <w:t>Kubernetes / Compute Resources / Workload</w:t>
+            </w:r>
+          </w:p>
+        </w:tc>
+        <w:tc>
+          <w:tcPr>
+            <w:tcW w:w="1412" w:type="dxa"/>
+          </w:tcPr>
+          <w:p>
+            <w:pPr>
+              <w:cnfStyle w:val="000000100000" w:firstRow="0" w:lastRow="0" w:firstColumn="0" w:lastColumn="0" w:oddVBand="0" w:evenVBand="0" w:oddHBand="1" w:evenHBand="0" w:firstRowFirstColumn="0" w:firstRowLastColumn="0" w:lastRowFirstColumn="0" w:lastRowLastColumn="0"/>
+            </w:pPr>
+            <w:r>
+              <w:t>k8s-resources-workload.json</w:t>
+            </w:r>
+          </w:p>
+        </w:tc>
+        <w:tc>
+          <w:tcPr>
+            <w:tcW w:w="2908" w:type="dxa"/>
+          </w:tcPr>
+          <w:p>
+            <w:pPr>
+              <w:pStyle w:val="ListParagraph"/>
+              <w:numPr>
+                <w:ilvl w:val="0"/>
+                <w:numId w:val="28"/>
+              </w:numPr>
+              <w:cnfStyle w:val="000000100000" w:firstRow="0" w:lastRow="0" w:firstColumn="0" w:lastColumn="0" w:oddVBand="0" w:evenVBand="0" w:oddHBand="1" w:evenHBand="0" w:firstRowFirstColumn="0" w:firstRowLastColumn="0" w:lastRowFirstColumn="0" w:lastRowLastColumn="0"/>
+            </w:pPr>
+            <w:proofErr w:type="spellStart"/>
+            <w:r>
+              <w:t>kube_pod_container_resource_requests</w:t>
+            </w:r>
+            <w:proofErr w:type="spellEnd"/>
+          </w:p>
+          <w:p>
+            <w:pPr>
+              <w:pStyle w:val="ListParagraph"/>
+              <w:numPr>
+                <w:ilvl w:val="0"/>
+                <w:numId w:val="28"/>
+              </w:numPr>
+              <w:cnfStyle w:val="000000100000" w:firstRow="0" w:lastRow="0" w:firstColumn="0" w:lastColumn="0" w:oddVBand="0" w:evenVBand="0" w:oddHBand="1" w:evenHBand="0" w:firstRowFirstColumn="0" w:firstRowLastColumn="0" w:lastRowFirstColumn="0" w:lastRowLastColumn="0"/>
+            </w:pPr>
+            <w:proofErr w:type="spellStart"/>
+            <w:r>
+              <w:t>kube_pod_container_resource_limits</w:t>
+            </w:r>
+            <w:proofErr w:type="spellEnd"/>
+          </w:p>
+          <w:p>
+            <w:pPr>
+              <w:pStyle w:val="ListParagraph"/>
+              <w:numPr>
+                <w:ilvl w:val="0"/>
+                <w:numId w:val="28"/>
+              </w:numPr>
+              <w:cnfStyle w:val="000000100000" w:firstRow="0" w:lastRow="0" w:firstColumn="0" w:lastColumn="0" w:oddVBand="0" w:evenVBand="0" w:oddHBand="1" w:evenHBand="0" w:firstRowFirstColumn="0" w:firstRowLastColumn="0" w:lastRowFirstColumn="0" w:lastRowLastColumn="0"/>
+            </w:pPr>
+            <w:proofErr w:type="spellStart"/>
+            <w:r>
+              <w:t>container_memory_working_set_bytes</w:t>
+            </w:r>
+            <w:proofErr w:type="spellEnd"/>
+          </w:p>
+          <w:p>
+            <w:pPr>
+              <w:pStyle w:val="ListParagraph"/>
+              <w:numPr>
+                <w:ilvl w:val="0"/>
+                <w:numId w:val="28"/>
+              </w:numPr>
+              <w:cnfStyle w:val="000000100000" w:firstRow="0" w:lastRow="0" w:firstColumn="0" w:lastColumn="0" w:oddVBand="0" w:evenVBand="0" w:oddHBand="1" w:evenHBand="0" w:firstRowFirstColumn="0" w:firstRowLastColumn="0" w:lastRowFirstColumn="0" w:lastRowLastColumn="0"/>
+            </w:pPr>
+            <w:proofErr w:type="spellStart"/>
+            <w:r>
+              <w:t>container_network_receive_bytes_total</w:t>
+            </w:r>
+            <w:proofErr w:type="spellEnd"/>
+          </w:p>
+          <w:p>
+            <w:pPr>
+              <w:pStyle w:val="ListParagraph"/>
+              <w:numPr>
+                <w:ilvl w:val="0"/>
+                <w:numId w:val="28"/>
+              </w:numPr>
+              <w:cnfStyle w:val="000000100000" w:firstRow="0" w:lastRow="0" w:firstColumn="0" w:lastColumn="0" w:oddVBand="0" w:evenVBand="0" w:oddHBand="1" w:evenHBand="0" w:firstRowFirstColumn="0" w:firstRowLastColumn="0" w:lastRowFirstColumn="0" w:lastRowLastColumn="0"/>
+            </w:pPr>
+            <w:proofErr w:type="spellStart"/>
+            <w:r>
+              <w:t>container_network_transmit_bytes_total</w:t>
+            </w:r>
+            <w:proofErr w:type="spellEnd"/>
+          </w:p>
+          <w:p>
+            <w:pPr>
+              <w:pStyle w:val="ListParagraph"/>
+              <w:numPr>
+                <w:ilvl w:val="0"/>
+                <w:numId w:val="28"/>
+              </w:numPr>
+              <w:cnfStyle w:val="000000100000" w:firstRow="0" w:lastRow="0" w:firstColumn="0" w:lastColumn="0" w:oddVBand="0" w:evenVBand="0" w:oddHBand="1" w:evenHBand="0" w:firstRowFirstColumn="0" w:firstRowLastColumn="0" w:lastRowFirstColumn="0" w:lastRowLastColumn="0"/>
+            </w:pPr>
+            <w:proofErr w:type="spellStart"/>
+            <w:r>
+              <w:t>container_network_receive_packets_total</w:t>
+            </w:r>
+            <w:proofErr w:type="spellEnd"/>
+          </w:p>
+          <w:p>
+            <w:pPr>
+              <w:pStyle w:val="ListParagraph"/>
+              <w:numPr>
+                <w:ilvl w:val="0"/>
+                <w:numId w:val="28"/>
+              </w:numPr>
+              <w:cnfStyle w:val="000000100000" w:firstRow="0" w:lastRow="0" w:firstColumn="0" w:lastColumn="0" w:oddVBand="0" w:evenVBand="0" w:oddHBand="1" w:evenHBand="0" w:firstRowFirstColumn="0" w:firstRowLastColumn="0" w:lastRowFirstColumn="0" w:lastRowLastColumn="0"/>
+            </w:pPr>
+            <w:proofErr w:type="spellStart"/>
+            <w:r>
+              <w:t>container_network_transmit_packets_total</w:t>
+            </w:r>
+            <w:proofErr w:type="spellEnd"/>
+          </w:p>
+          <w:p>
+            <w:pPr>
+              <w:pStyle w:val="ListParagraph"/>
+              <w:numPr>
+                <w:ilvl w:val="0"/>
+                <w:numId w:val="28"/>
+              </w:numPr>
+              <w:cnfStyle w:val="000000100000" w:firstRow="0" w:lastRow="0" w:firstColumn="0" w:lastColumn="0" w:oddVBand="0" w:evenVBand="0" w:oddHBand="1" w:evenHBand="0" w:firstRowFirstColumn="0" w:firstRowLastColumn="0" w:lastRowFirstColumn="0" w:lastRowLastColumn="0"/>
+            </w:pPr>
+            <w:proofErr w:type="spellStart"/>
+            <w:r>
+              <w:t>container_network_receive_packets_dropped_total</w:t>
+            </w:r>
+            <w:proofErr w:type="spellEnd"/>
+          </w:p>
+          <w:p>
+            <w:pPr>
+              <w:pStyle w:val="ListParagraph"/>
+              <w:numPr>
+                <w:ilvl w:val="0"/>
+                <w:numId w:val="28"/>
+              </w:numPr>
+              <w:cnfStyle w:val="000000100000" w:firstRow="0" w:lastRow="0" w:firstColumn="0" w:lastColumn="0" w:oddVBand="0" w:evenVBand="0" w:oddHBand="1" w:evenHBand="0" w:firstRowFirstColumn="0" w:firstRowLastColumn="0" w:lastRowFirstColumn="0" w:lastRowLastColumn="0"/>
+            </w:pPr>
+            <w:proofErr w:type="spellStart"/>
+            <w:r>
+              <w:t>container_network_transmit_packets_dropped_total</w:t>
+            </w:r>
+            <w:proofErr w:type="spellEnd"/>
+          </w:p>
+          <w:p>
+            <w:pPr>
+              <w:pStyle w:val="ListParagraph"/>
+              <w:numPr>
+                <w:ilvl w:val="0"/>
+                <w:numId w:val="28"/>
+              </w:numPr>
+              <w:cnfStyle w:val="000000100000" w:firstRow="0" w:lastRow="0" w:firstColumn="0" w:lastColumn="0" w:oddVBand="0" w:evenVBand="0" w:oddHBand="1" w:evenHBand="0" w:firstRowFirstColumn="0" w:firstRowLastColumn="0" w:lastRowFirstColumn="0" w:lastRowLastColumn="0"/>
+            </w:pPr>
+            <w:proofErr w:type="spellStart"/>
+            <w:r>
+              <w:t>kube_namespace_status_phase</w:t>
+            </w:r>
+            <w:proofErr w:type="spellEnd"/>
+          </w:p>
+        </w:tc>
+        <w:tc>
+          <w:tcPr>
+            <w:tcW w:w="3420" w:type="dxa"/>
+          </w:tcPr>
+          <w:p>
+            <w:pPr>
+              <w:pStyle w:val="ListParagraph"/>
+              <w:numPr>
+                <w:ilvl w:val="0"/>
+                <w:numId w:val="29"/>
+              </w:numPr>
+              <w:cnfStyle w:val="000000100000" w:firstRow="0" w:lastRow="0" w:firstColumn="0" w:lastColumn="0" w:oddVBand="0" w:evenVBand="0" w:oddHBand="1" w:evenHBand="0" w:firstRowFirstColumn="0" w:firstRowLastColumn="0" w:lastRowFirstColumn="0" w:lastRowLastColumn="0"/>
+            </w:pPr>
+            <w:r>
+              <w:t>node_namespace_pod_container:container_cpu_usage_seconds_total:sum_irate</w:t>
+            </w:r>
+          </w:p>
+          <w:p>
+            <w:pPr>
+              <w:pStyle w:val="ListParagraph"/>
+              <w:numPr>
+                <w:ilvl w:val="0"/>
+                <w:numId w:val="29"/>
+              </w:numPr>
+              <w:cnfStyle w:val="000000100000" w:firstRow="0" w:lastRow="0" w:firstColumn="0" w:lastColumn="0" w:oddVBand="0" w:evenVBand="0" w:oddHBand="1" w:evenHBand="0" w:firstRowFirstColumn="0" w:firstRowLastColumn="0" w:lastRowFirstColumn="0" w:lastRowLastColumn="0"/>
+            </w:pPr>
+            <w:proofErr w:type="spellStart"/>
+            <w:r>
+              <w:t>namespace_workload_pod:kube_pod_owner:relabel</w:t>
+            </w:r>
+            <w:proofErr w:type="spellEnd"/>
+          </w:p>
+        </w:tc>
+        <w:tc>
+          <w:tcPr>
+            <w:tcW w:w="5220" w:type="dxa"/>
+          </w:tcPr>
+          <w:p>
+            <w:pPr>
+              <w:pStyle w:val="ListParagraph"/>
+              <w:numPr>
+                <w:ilvl w:val="0"/>
+                <w:numId w:val="28"/>
+              </w:numPr>
+              <w:cnfStyle w:val="000000100000" w:firstRow="0" w:lastRow="0" w:firstColumn="0" w:lastColumn="0" w:oddVBand="0" w:evenVBand="0" w:oddHBand="1" w:evenHBand="0" w:firstRowFirstColumn="0" w:firstRowLastColumn="0" w:lastRowFirstColumn="0" w:lastRowLastColumn="0"/>
+            </w:pPr>
+            <w:r>
+              <w:t>container_cpu_usage_seconds_total</w:t>
+            </w:r>
+          </w:p>
+          <w:p>
+            <w:pPr>
+              <w:pStyle w:val="ListParagraph"/>
+              <w:numPr>
+                <w:ilvl w:val="0"/>
+                <w:numId w:val="28"/>
+              </w:numPr>
+              <w:cnfStyle w:val="000000100000" w:firstRow="0" w:lastRow="0" w:firstColumn="0" w:lastColumn="0" w:oddVBand="0" w:evenVBand="0" w:oddHBand="1" w:evenHBand="0" w:firstRowFirstColumn="0" w:firstRowLastColumn="0" w:lastRowFirstColumn="0" w:lastRowLastColumn="0"/>
+            </w:pPr>
+            <w:proofErr w:type="spellStart"/>
+            <w:r>
+              <w:t>kube_pod_info</w:t>
+            </w:r>
+            <w:proofErr w:type="spellEnd"/>
+          </w:p>
+          <w:p>
+            <w:pPr>
+              <w:pStyle w:val="ListParagraph"/>
+              <w:numPr>
+                <w:ilvl w:val="0"/>
+                <w:numId w:val="28"/>
+              </w:numPr>
+              <w:cnfStyle w:val="000000100000" w:firstRow="0" w:lastRow="0" w:firstColumn="0" w:lastColumn="0" w:oddVBand="0" w:evenVBand="0" w:oddHBand="1" w:evenHBand="0" w:firstRowFirstColumn="0" w:firstRowLastColumn="0" w:lastRowFirstColumn="0" w:lastRowLastColumn="0"/>
+            </w:pPr>
+            <w:proofErr w:type="spellStart"/>
+            <w:r>
+              <w:t>kube_pod_owner</w:t>
+            </w:r>
+            <w:proofErr w:type="spellEnd"/>
+          </w:p>
+          <w:p>
+            <w:pPr>
+              <w:pStyle w:val="ListParagraph"/>
+              <w:numPr>
+                <w:ilvl w:val="0"/>
+                <w:numId w:val="28"/>
+              </w:numPr>
+              <w:cnfStyle w:val="000000100000" w:firstRow="0" w:lastRow="0" w:firstColumn="0" w:lastColumn="0" w:oddVBand="0" w:evenVBand="0" w:oddHBand="1" w:evenHBand="0" w:firstRowFirstColumn="0" w:firstRowLastColumn="0" w:lastRowFirstColumn="0" w:lastRowLastColumn="0"/>
+            </w:pPr>
+            <w:proofErr w:type="spellStart"/>
+            <w:r>
+              <w:t>kube_replicaset_owner</w:t>
+            </w:r>
+            <w:proofErr w:type="spellEnd"/>
           </w:p>
         </w:tc>
       </w:tr>
@@ -4113,11 +4122,7 @@
           </w:tcPr>
           <w:p>
             <w:pPr>
-              <w:pStyle w:val="ListParagraph"/>
-              <w:numPr>
-                <w:ilvl w:val="0"/>
-                <w:numId w:val="26"/>
-              </w:numPr>
+              <w:ind w:left="360"/>
             </w:pPr>
           </w:p>
         </w:tc>
@@ -4127,13 +4132,8 @@
           </w:tcPr>
           <w:p>
             <w:r>
-              <w:t>K8s-resources-</w:t>
-            </w:r>
-            <w:proofErr w:type="gramStart"/>
-            <w:r>
-              <w:t>cluster.json</w:t>
-            </w:r>
-            <w:proofErr w:type="gramEnd"/>
+              <w:t>K8s-resources-cluster.json</w:t>
+            </w:r>
           </w:p>
         </w:tc>
         <w:tc>
@@ -4201,49 +4201,39 @@
           </w:tcPr>
           <w:p>
             <w:r>
-              <w:t>K8s-resources-</w:t>
-            </w:r>
-            <w:proofErr w:type="gramStart"/>
-            <w:r>
-              <w:t>name</w:t>
+              <w:t>K8s-resources-namespace.json</w:t>
+            </w:r>
+          </w:p>
+        </w:tc>
+        <w:tc>
+          <w:tcPr>
+            <w:tcW w:w="5403" w:type="dxa"/>
+          </w:tcPr>
+          <w:p>
+            <w:r>
+              <w:t>Kubernetes / Compute Resources / Namespace (Pods)</w:t>
+            </w:r>
+          </w:p>
+        </w:tc>
+        <w:tc>
+          <w:tcPr>
+            <w:tcW w:w="7650" w:type="dxa"/>
+          </w:tcPr>
+          <w:p>
+            <w:r>
+              <w:t>`</w:t>
+            </w:r>
+            <w:r>
+              <w:t>cadvisor = container_memory_working_set_bytes|container_memory_rss|container_memory_cache|container_memory_swap|container_network_receive_bytes_total|container_network_transmit_bytes_total|container_network_receive_packets_total|container_network_transmit_packets_total|container_network_receive_packets_dropped_total|container_network_transmit_packets_dropped_total|container_fs_reads_total|container_fs_writes_total|container_fs_reads_bytes_total|container_fs_writes_bytes_total|container_cpu_usage_seconds_total</w:t>
+            </w:r>
+          </w:p>
+          <w:p>
+            <w:r>
+              <w:t>kubestate = kube_pod_container_resource_requests|kube_pod_container_resource_limits|ku</w:t>
             </w:r>
             <w:r>
               <w:lastRenderedPageBreak/>
-              <w:t>space.json</w:t>
-            </w:r>
-            <w:proofErr w:type="gramEnd"/>
-          </w:p>
-        </w:tc>
-        <w:tc>
-          <w:tcPr>
-            <w:tcW w:w="5403" w:type="dxa"/>
-          </w:tcPr>
-          <w:p>
-            <w:r>
-              <w:lastRenderedPageBreak/>
-              <w:t>Kubernetes / Compute Resources / Namespace (Pods)</w:t>
-            </w:r>
-          </w:p>
-        </w:tc>
-        <w:tc>
-          <w:tcPr>
-            <w:tcW w:w="7650" w:type="dxa"/>
-          </w:tcPr>
-          <w:p>
-            <w:r>
-              <w:t>`</w:t>
-            </w:r>
-            <w:r>
-              <w:t>cadvisor = container_memory_working_set_bytes|container_memory_rss|container_memory_cache|container_memory_swap|container_network_receive_bytes_total|container_network_transmit_bytes_total|container_network_receive_packets_total|container_network_transmit_packets_total|container_network_receive_packets_dr</w:t>
-            </w:r>
-            <w:r>
-              <w:lastRenderedPageBreak/>
-              <w:t>opped_total|container_network_transmit_packets_dropped_total|container_fs_reads_total|container_fs_writes_total|container_fs_reads_bytes_total|container_fs_writes_bytes_total|container_cpu_usage_seconds_total</w:t>
-            </w:r>
-          </w:p>
-          <w:p>
-            <w:r>
-              <w:t>kubestate = kube_pod_container_resource_requests|kube_pod_container_resource_limits|kube_resourcequota|kube_namespace_status_phase|kube_pod_info|kube_pod_container_resource_requests|kube_pod_status_phase|kube_pod_container_resource_limits</w:t>
+              <w:t>be_resourcequota|kube_namespace_status_phase|kube_pod_info|kube_pod_container_resource_requests|kube_pod_status_phase|kube_pod_container_resource_limits</w:t>
             </w:r>
             <w:r>
               <w:t>`</w:t>
@@ -4273,13 +4263,8 @@
           </w:tcPr>
           <w:p>
             <w:r>
-              <w:t>K8s-resources-</w:t>
-            </w:r>
-            <w:proofErr w:type="gramStart"/>
-            <w:r>
-              <w:t>node.json</w:t>
-            </w:r>
-            <w:proofErr w:type="gramEnd"/>
+              <w:t>K8s-resources-node.json</w:t>
+            </w:r>
           </w:p>
         </w:tc>
         <w:tc>
@@ -4336,13 +4321,8 @@
           </w:tcPr>
           <w:p>
             <w:r>
-              <w:t>K8s-resources-</w:t>
-            </w:r>
-            <w:proofErr w:type="gramStart"/>
-            <w:r>
-              <w:t>pod.json</w:t>
-            </w:r>
-            <w:proofErr w:type="gramEnd"/>
+              <w:t>K8s-resources-pod.json</w:t>
+            </w:r>
           </w:p>
         </w:tc>
         <w:tc>
@@ -4399,17 +4379,8 @@
           </w:tcPr>
           <w:p>
             <w:r>
-              <w:t>K8s-resources-workl</w:t>
-            </w:r>
-            <w:r>
-              <w:lastRenderedPageBreak/>
-              <w:t>oads-</w:t>
-            </w:r>
-            <w:proofErr w:type="gramStart"/>
-            <w:r>
-              <w:t>namespace.json</w:t>
-            </w:r>
-            <w:proofErr w:type="gramEnd"/>
+              <w:t>K8s-resources-workloads-namespace.json</w:t>
+            </w:r>
           </w:p>
         </w:tc>
         <w:tc>
@@ -4418,7 +4389,6 @@
           </w:tcPr>
           <w:p>
             <w:r>
-              <w:lastRenderedPageBreak/>
               <w:t>Kubernetes / Compute Resources / Namespace (Workloads)</w:t>
             </w:r>
           </w:p>
@@ -4432,11 +4402,7 @@
               <w:t>`</w:t>
             </w:r>
             <w:r>
-              <w:t>cadvisor = container_memory_working_set_bytes|container_network_receive_bytes_total|container_network_transmit_bytes_total|container_network_receive_packets_tot</w:t>
-            </w:r>
-            <w:r>
-              <w:lastRenderedPageBreak/>
-              <w:t>al|container_network_transmit_packets_total|container_network_receive_packets_dropped_total|container_network_transmit_packets_dropped_total</w:t>
+              <w:t>cadvisor = container_memory_working_set_bytes|container_network_receive_bytes_total|container_network_transmit_bytes_total|container_network_receive_packets_total|container_network_transmit_packets_total|container_network_receive_packets_dropped_total|container_network_transmit_packets_dropped_total</w:t>
             </w:r>
           </w:p>
           <w:p>
@@ -4558,12 +4524,10 @@
               <w:t>-</w:t>
             </w:r>
             <w:proofErr w:type="spellStart"/>
-            <w:proofErr w:type="gramStart"/>
             <w:r>
               <w:t>use.json</w:t>
             </w:r>
             <w:proofErr w:type="spellEnd"/>
-            <w:proofErr w:type="gramEnd"/>
           </w:p>
           <w:p/>
         </w:tc>
@@ -4591,11 +4555,7 @@
             </w:r>
             <w:proofErr w:type="spellEnd"/>
             <w:r>
-              <w:t xml:space="preserve"> = node_filesystem_avail_bytes|node_filesystem_size_bytes|node_time_seconds|node_exporter_build_info|node_cpu_seconds_total|node_load1|node_memory_MemAvailable_bytes|node_memory_Buffers_bytes|node_memory_Cached_bytes|node_memory_MemFree_bytes|node_memory_Slab_bytes|node_memory_Me</w:t>
-            </w:r>
-            <w:r>
-              <w:lastRenderedPageBreak/>
-              <w:t>mTotal_bytes|node_vmstat_pgmajfault|node_network_receive_bytes_total|node_network_transmit_bytes_total|node_network_receive_drop_total|node_network_transmit_drop_total|node_disk_io_time_seconds_total|node_disk_io_time_weighted_seconds_total</w:t>
+              <w:t xml:space="preserve"> = node_filesystem_avail_bytes|node_filesystem_size_bytes|node_time_seconds|node_exporter_build_info|node_cpu_seconds_total|node_load1|node_memory_MemAvailable_bytes|node_memory_Buffers_bytes|node_memory_Cached_bytes|node_memory_MemFree_bytes|node_memory_Slab_bytes|node_memory_MemTotal_bytes|node_vmstat_pgmajfault|node_network_receive_bytes_total|node_network_transmit_bytes_total|node_network_receive_drop_total|node_network_transmit_drop_total|node_disk_io_time_seconds_total|node_disk_io_time_weighted_seconds_total</w:t>
             </w:r>
             <w:r>
               <w:t>`</w:t>
@@ -4656,6 +4616,67 @@
             <w:proofErr w:type="spellEnd"/>
             <w:r>
               <w:t xml:space="preserve"> = node_cpu_seconds_total|node_load1|node_load5|node_load15|node_memory_MemTotal_bytes|node_memory_MemFree_bytes|node_memory_Buffers_bytes|node_memory_Cached_bytes|node_memory_MemAvailable_bytes|node_disk_read_bytes_total|node_disk_written_bytes_total|node_disk_io_time_seconds_total|node_filesystem_size_bytes|node_filesystem_avail_bytes|node_network_receive_bytes_total|node_network_transmit_bytes_total|node_uname_info</w:t>
+            </w:r>
+            <w:r>
+              <w:t>`</w:t>
+            </w:r>
+          </w:p>
+          <w:p/>
+        </w:tc>
+      </w:tr>
+      <w:tr>
+        <w:tc>
+          <w:tcPr>
+            <w:tcW w:w="255" w:type="dxa"/>
+          </w:tcPr>
+          <w:p>
+            <w:pPr>
+              <w:pStyle w:val="ListParagraph"/>
+              <w:numPr>
+                <w:ilvl w:val="0"/>
+                <w:numId w:val="26"/>
+              </w:numPr>
+            </w:pPr>
+          </w:p>
+        </w:tc>
+        <w:tc>
+          <w:tcPr>
+            <w:tcW w:w="727" w:type="dxa"/>
+          </w:tcPr>
+          <w:p>
+            <w:r>
+              <w:t>k8s-resources-workload.json</w:t>
+            </w:r>
+          </w:p>
+        </w:tc>
+        <w:tc>
+          <w:tcPr>
+            <w:tcW w:w="5403" w:type="dxa"/>
+          </w:tcPr>
+          <w:p>
+            <w:r>
+              <w:t>Kubernetes / Compute Resources / Workload</w:t>
+            </w:r>
+          </w:p>
+        </w:tc>
+        <w:tc>
+          <w:tcPr>
+            <w:tcW w:w="7650" w:type="dxa"/>
+          </w:tcPr>
+          <w:p>
+            <w:r>
+              <w:t xml:space="preserve">`cadvisor = </w:t>
+            </w:r>
+            <w:r>
+              <w:t>container_cpu_usage_seconds_total|container_memory_working_set_bytes|container_network_receive_bytes_total|container_network_transmit_bytes_total|container_network_receive_packets_total|container_network_transmit_packets_total|container_network_receive_packets_dropped_total|container_network_transmit_packets_dropped_total</w:t>
+            </w:r>
+          </w:p>
+          <w:p>
+            <w:r>
+              <w:t xml:space="preserve">kubestate = </w:t>
+            </w:r>
+            <w:r>
+              <w:t>kube_pod_container_resource_requests|kube_pod_container_resource_limits|kube_namespace_status_phase|kube_pod_info|kube_pod_owner|kube_replicaset_owner</w:t>
             </w:r>
             <w:r>
               <w:t>`</w:t>
@@ -4693,17 +4714,8 @@
           <w:b/>
           <w:bCs/>
         </w:rPr>
-        <w:t xml:space="preserve"> and their </w:t>
+        <w:t xml:space="preserve"> and their metrics :</w:t>
       </w:r>
-      <w:proofErr w:type="gramStart"/>
-      <w:r>
-        <w:rPr>
-          <w:b/>
-          <w:bCs/>
-        </w:rPr>
-        <w:t>metrics :</w:t>
-      </w:r>
-      <w:proofErr w:type="gramEnd"/>
     </w:p>
     <w:tbl>
       <w:tblPr>
@@ -5134,7 +5146,6 @@
           <w:p>
             <w:proofErr w:type="spellStart"/>
             <w:r>
-              <w:lastRenderedPageBreak/>
               <w:t>kube_horizontalpodautoscaler_spec_max_replicas</w:t>
             </w:r>
             <w:proofErr w:type="spellEnd"/>
@@ -5685,7 +5696,6 @@
         <w:t xml:space="preserve"> </w:t>
       </w:r>
       <w:proofErr w:type="spellStart"/>
-      <w:proofErr w:type="gramStart"/>
       <w:r>
         <w:rPr>
           <w:b/>
@@ -5701,7 +5711,6 @@
         </w:rPr>
         <w:t xml:space="preserve"> :</w:t>
       </w:r>
-      <w:proofErr w:type="gramEnd"/>
     </w:p>
     <w:p>
       <w:r>
@@ -5721,6 +5730,7 @@
           <w:b/>
           <w:bCs/>
         </w:rPr>
+        <w:lastRenderedPageBreak/>
         <w:t xml:space="preserve">All Defaults (dashboards + </w:t>
       </w:r>
       <w:proofErr w:type="spellStart"/>
@@ -5754,7 +5764,6 @@
         <w:t xml:space="preserve"> </w:t>
       </w:r>
       <w:proofErr w:type="spellStart"/>
-      <w:proofErr w:type="gramStart"/>
       <w:r>
         <w:rPr>
           <w:b/>
@@ -5777,18 +5786,13 @@
         </w:rPr>
         <w:t xml:space="preserve"> :</w:t>
       </w:r>
-      <w:proofErr w:type="gramEnd"/>
     </w:p>
     <w:p>
       <w:r>
         <w:t>kubelet = kubelet_node_name|kubelet_running_pods|kubelet_running_pod_count|kubelet_running_sum_containers|kubelet_running_container_count|volume_manager_total_volumes|kubelet_node_config_error|kubelet_runtime_operations_total|kubelet_runtime_operations_errors_total|kubelet_runtime_operations_duration_seconds_bucket|kubelet_runtime_operations_duration_seconds_sum|</w:t>
       </w:r>
       <w:r>
-        <w:t xml:space="preserve"> </w:t>
-      </w:r>
-      <w:r>
-        <w:lastRenderedPageBreak/>
-        <w:t>kubelet_runtime_operations_duration_seconds_count</w:t>
+        <w:t xml:space="preserve"> kubelet_runtime_operations_duration_seconds_count</w:t>
       </w:r>
       <w:r>
         <w:t>|</w:t>
@@ -5823,7 +5827,11 @@
       </w:r>
       <w:proofErr w:type="spellEnd"/>
       <w:r>
-        <w:t xml:space="preserve"> = node_memory_MemTotal_bytes|node_cpu_seconds_total|node_memory_MemAvailable_bytes|node_memory_Buffers_bytes|node_memory_Cached_bytes|node_memory_MemFree_bytes|node_memory_Slab_bytes|node_filesystem_avail_bytes|node_filesystem_size_bytes|node_time_seconds|node_exporter_build_info|node_load1|node_vmstat_pgmajfault|node_network_receive_bytes_total|node_network_transmit_bytes_total|node_network_receive_drop_total|node_network_transmit_drop_total|node_disk_io_time_seconds_total|node_disk_io_time_weighted_seconds_total|node_load5|node_load15|node_disk_read_bytes_total|node_disk_written_bytes_total|node_uname_info|kubernetes_build_info</w:t>
+        <w:t xml:space="preserve"> = node_memory_MemTotal_bytes|node_cpu_seconds_total|node_memory_MemAvailable_bytes|node_memory_Buffers_bytes|node_memory</w:t>
+      </w:r>
+      <w:r>
+        <w:lastRenderedPageBreak/>
+        <w:t>_Cached_bytes|node_memory_MemFree_bytes|node_memory_Slab_bytes|node_filesystem_avail_bytes|node_filesystem_size_bytes|node_time_seconds|node_exporter_build_info|node_load1|node_vmstat_pgmajfault|node_network_receive_bytes_total|node_network_transmit_bytes_total|node_network_receive_drop_total|node_network_transmit_drop_total|node_disk_io_time_seconds_total|node_disk_io_time_weighted_seconds_total|node_load5|node_load15|node_disk_read_bytes_total|node_disk_written_bytes_total|node_uname_info|kubernetes_build_info</w:t>
       </w:r>
     </w:p>
     <w:p/>
@@ -5843,7 +5851,6 @@
       </w:r>
     </w:p>
     <w:p>
-      <w:proofErr w:type="gramStart"/>
       <w:r>
         <w:rPr>
           <w:b/>
@@ -5851,7 +5858,6 @@
         </w:rPr>
         <w:t>Linux :</w:t>
       </w:r>
-      <w:proofErr w:type="gramEnd"/>
       <w:r>
         <w:t xml:space="preserve"> kubelet, kubestate, cadvisor, </w:t>
       </w:r>
@@ -6942,6 +6948,95 @@
     </w:lvl>
   </w:abstractNum>
   <w:abstractNum w:abstractNumId="12" w15:restartNumberingAfterBreak="0">
+    <w:nsid w:val="2D560140"/>
+    <w:multiLevelType w:val="hybridMultilevel"/>
+    <w:tmpl w:val="A5A2C62E"/>
+    <w:lvl w:ilvl="0" w:tplc="9CBC4348">
+      <w:start w:val="1"/>
+      <w:numFmt w:val="decimal"/>
+      <w:lvlText w:val="%1."/>
+      <w:lvlJc w:val="left"/>
+      <w:pPr>
+        <w:ind w:left="1080" w:hanging="360"/>
+      </w:pPr>
+      <w:rPr>
+        <w:rFonts w:hint="default"/>
+      </w:rPr>
+    </w:lvl>
+    <w:lvl w:ilvl="1" w:tplc="04090019" w:tentative="1">
+      <w:start w:val="1"/>
+      <w:numFmt w:val="lowerLetter"/>
+      <w:lvlText w:val="%2."/>
+      <w:lvlJc w:val="left"/>
+      <w:pPr>
+        <w:ind w:left="1800" w:hanging="360"/>
+      </w:pPr>
+    </w:lvl>
+    <w:lvl w:ilvl="2" w:tplc="0409001B" w:tentative="1">
+      <w:start w:val="1"/>
+      <w:numFmt w:val="lowerRoman"/>
+      <w:lvlText w:val="%3."/>
+      <w:lvlJc w:val="right"/>
+      <w:pPr>
+        <w:ind w:left="2520" w:hanging="180"/>
+      </w:pPr>
+    </w:lvl>
+    <w:lvl w:ilvl="3" w:tplc="0409000F" w:tentative="1">
+      <w:start w:val="1"/>
+      <w:numFmt w:val="decimal"/>
+      <w:lvlText w:val="%4."/>
+      <w:lvlJc w:val="left"/>
+      <w:pPr>
+        <w:ind w:left="3240" w:hanging="360"/>
+      </w:pPr>
+    </w:lvl>
+    <w:lvl w:ilvl="4" w:tplc="04090019" w:tentative="1">
+      <w:start w:val="1"/>
+      <w:numFmt w:val="lowerLetter"/>
+      <w:lvlText w:val="%5."/>
+      <w:lvlJc w:val="left"/>
+      <w:pPr>
+        <w:ind w:left="3960" w:hanging="360"/>
+      </w:pPr>
+    </w:lvl>
+    <w:lvl w:ilvl="5" w:tplc="0409001B" w:tentative="1">
+      <w:start w:val="1"/>
+      <w:numFmt w:val="lowerRoman"/>
+      <w:lvlText w:val="%6."/>
+      <w:lvlJc w:val="right"/>
+      <w:pPr>
+        <w:ind w:left="4680" w:hanging="180"/>
+      </w:pPr>
+    </w:lvl>
+    <w:lvl w:ilvl="6" w:tplc="0409000F" w:tentative="1">
+      <w:start w:val="1"/>
+      <w:numFmt w:val="decimal"/>
+      <w:lvlText w:val="%7."/>
+      <w:lvlJc w:val="left"/>
+      <w:pPr>
+        <w:ind w:left="5400" w:hanging="360"/>
+      </w:pPr>
+    </w:lvl>
+    <w:lvl w:ilvl="7" w:tplc="04090019" w:tentative="1">
+      <w:start w:val="1"/>
+      <w:numFmt w:val="lowerLetter"/>
+      <w:lvlText w:val="%8."/>
+      <w:lvlJc w:val="left"/>
+      <w:pPr>
+        <w:ind w:left="6120" w:hanging="360"/>
+      </w:pPr>
+    </w:lvl>
+    <w:lvl w:ilvl="8" w:tplc="0409001B" w:tentative="1">
+      <w:start w:val="1"/>
+      <w:numFmt w:val="lowerRoman"/>
+      <w:lvlText w:val="%9."/>
+      <w:lvlJc w:val="right"/>
+      <w:pPr>
+        <w:ind w:left="6840" w:hanging="180"/>
+      </w:pPr>
+    </w:lvl>
+  </w:abstractNum>
+  <w:abstractNum w:abstractNumId="13" w15:restartNumberingAfterBreak="0">
     <w:nsid w:val="2E2C086A"/>
     <w:multiLevelType w:val="hybridMultilevel"/>
     <w:tmpl w:val="0908BF6A"/>
@@ -7030,7 +7125,7 @@
       </w:pPr>
     </w:lvl>
   </w:abstractNum>
-  <w:abstractNum w:abstractNumId="13" w15:restartNumberingAfterBreak="0">
+  <w:abstractNum w:abstractNumId="14" w15:restartNumberingAfterBreak="0">
     <w:nsid w:val="35134FE1"/>
     <w:multiLevelType w:val="hybridMultilevel"/>
     <w:tmpl w:val="EB26D59A"/>
@@ -7119,7 +7214,7 @@
       </w:pPr>
     </w:lvl>
   </w:abstractNum>
-  <w:abstractNum w:abstractNumId="14" w15:restartNumberingAfterBreak="0">
+  <w:abstractNum w:abstractNumId="15" w15:restartNumberingAfterBreak="0">
     <w:nsid w:val="35A364E0"/>
     <w:multiLevelType w:val="hybridMultilevel"/>
     <w:tmpl w:val="2CB46E32"/>
@@ -7208,7 +7303,7 @@
       </w:pPr>
     </w:lvl>
   </w:abstractNum>
-  <w:abstractNum w:abstractNumId="15" w15:restartNumberingAfterBreak="0">
+  <w:abstractNum w:abstractNumId="16" w15:restartNumberingAfterBreak="0">
     <w:nsid w:val="38E44A0F"/>
     <w:multiLevelType w:val="hybridMultilevel"/>
     <w:tmpl w:val="68506596"/>
@@ -7294,7 +7389,7 @@
       </w:pPr>
     </w:lvl>
   </w:abstractNum>
-  <w:abstractNum w:abstractNumId="16" w15:restartNumberingAfterBreak="0">
+  <w:abstractNum w:abstractNumId="17" w15:restartNumberingAfterBreak="0">
     <w:nsid w:val="391109D1"/>
     <w:multiLevelType w:val="hybridMultilevel"/>
     <w:tmpl w:val="FF808608"/>
@@ -7383,7 +7478,7 @@
       </w:pPr>
     </w:lvl>
   </w:abstractNum>
-  <w:abstractNum w:abstractNumId="17" w15:restartNumberingAfterBreak="0">
+  <w:abstractNum w:abstractNumId="18" w15:restartNumberingAfterBreak="0">
     <w:nsid w:val="39B9348C"/>
     <w:multiLevelType w:val="hybridMultilevel"/>
     <w:tmpl w:val="ED08E7DA"/>
@@ -7469,7 +7564,7 @@
       </w:pPr>
     </w:lvl>
   </w:abstractNum>
-  <w:abstractNum w:abstractNumId="18" w15:restartNumberingAfterBreak="0">
+  <w:abstractNum w:abstractNumId="19" w15:restartNumberingAfterBreak="0">
     <w:nsid w:val="44040D24"/>
     <w:multiLevelType w:val="hybridMultilevel"/>
     <w:tmpl w:val="A0100682"/>
@@ -7558,7 +7653,7 @@
       </w:pPr>
     </w:lvl>
   </w:abstractNum>
-  <w:abstractNum w:abstractNumId="19" w15:restartNumberingAfterBreak="0">
+  <w:abstractNum w:abstractNumId="20" w15:restartNumberingAfterBreak="0">
     <w:nsid w:val="48D00EA8"/>
     <w:multiLevelType w:val="hybridMultilevel"/>
     <w:tmpl w:val="8A6CD27E"/>
@@ -7647,7 +7742,7 @@
       </w:pPr>
     </w:lvl>
   </w:abstractNum>
-  <w:abstractNum w:abstractNumId="20" w15:restartNumberingAfterBreak="0">
+  <w:abstractNum w:abstractNumId="21" w15:restartNumberingAfterBreak="0">
     <w:nsid w:val="4D0D4307"/>
     <w:multiLevelType w:val="hybridMultilevel"/>
     <w:tmpl w:val="E8CEA8D0"/>
@@ -7736,7 +7831,96 @@
       </w:pPr>
     </w:lvl>
   </w:abstractNum>
-  <w:abstractNum w:abstractNumId="21" w15:restartNumberingAfterBreak="0">
+  <w:abstractNum w:abstractNumId="22" w15:restartNumberingAfterBreak="0">
+    <w:nsid w:val="4FCD2A84"/>
+    <w:multiLevelType w:val="hybridMultilevel"/>
+    <w:tmpl w:val="7F569024"/>
+    <w:lvl w:ilvl="0" w:tplc="FFFFFFFF">
+      <w:start w:val="1"/>
+      <w:numFmt w:val="decimal"/>
+      <w:lvlText w:val="%1."/>
+      <w:lvlJc w:val="left"/>
+      <w:pPr>
+        <w:ind w:left="1080" w:hanging="360"/>
+      </w:pPr>
+      <w:rPr>
+        <w:rFonts w:hint="default"/>
+      </w:rPr>
+    </w:lvl>
+    <w:lvl w:ilvl="1" w:tplc="04090019" w:tentative="1">
+      <w:start w:val="1"/>
+      <w:numFmt w:val="lowerLetter"/>
+      <w:lvlText w:val="%2."/>
+      <w:lvlJc w:val="left"/>
+      <w:pPr>
+        <w:ind w:left="1800" w:hanging="360"/>
+      </w:pPr>
+    </w:lvl>
+    <w:lvl w:ilvl="2" w:tplc="0409001B" w:tentative="1">
+      <w:start w:val="1"/>
+      <w:numFmt w:val="lowerRoman"/>
+      <w:lvlText w:val="%3."/>
+      <w:lvlJc w:val="right"/>
+      <w:pPr>
+        <w:ind w:left="2520" w:hanging="180"/>
+      </w:pPr>
+    </w:lvl>
+    <w:lvl w:ilvl="3" w:tplc="0409000F" w:tentative="1">
+      <w:start w:val="1"/>
+      <w:numFmt w:val="decimal"/>
+      <w:lvlText w:val="%4."/>
+      <w:lvlJc w:val="left"/>
+      <w:pPr>
+        <w:ind w:left="3240" w:hanging="360"/>
+      </w:pPr>
+    </w:lvl>
+    <w:lvl w:ilvl="4" w:tplc="04090019" w:tentative="1">
+      <w:start w:val="1"/>
+      <w:numFmt w:val="lowerLetter"/>
+      <w:lvlText w:val="%5."/>
+      <w:lvlJc w:val="left"/>
+      <w:pPr>
+        <w:ind w:left="3960" w:hanging="360"/>
+      </w:pPr>
+    </w:lvl>
+    <w:lvl w:ilvl="5" w:tplc="0409001B" w:tentative="1">
+      <w:start w:val="1"/>
+      <w:numFmt w:val="lowerRoman"/>
+      <w:lvlText w:val="%6."/>
+      <w:lvlJc w:val="right"/>
+      <w:pPr>
+        <w:ind w:left="4680" w:hanging="180"/>
+      </w:pPr>
+    </w:lvl>
+    <w:lvl w:ilvl="6" w:tplc="0409000F" w:tentative="1">
+      <w:start w:val="1"/>
+      <w:numFmt w:val="decimal"/>
+      <w:lvlText w:val="%7."/>
+      <w:lvlJc w:val="left"/>
+      <w:pPr>
+        <w:ind w:left="5400" w:hanging="360"/>
+      </w:pPr>
+    </w:lvl>
+    <w:lvl w:ilvl="7" w:tplc="04090019" w:tentative="1">
+      <w:start w:val="1"/>
+      <w:numFmt w:val="lowerLetter"/>
+      <w:lvlText w:val="%8."/>
+      <w:lvlJc w:val="left"/>
+      <w:pPr>
+        <w:ind w:left="6120" w:hanging="360"/>
+      </w:pPr>
+    </w:lvl>
+    <w:lvl w:ilvl="8" w:tplc="0409001B" w:tentative="1">
+      <w:start w:val="1"/>
+      <w:numFmt w:val="lowerRoman"/>
+      <w:lvlText w:val="%9."/>
+      <w:lvlJc w:val="right"/>
+      <w:pPr>
+        <w:ind w:left="6840" w:hanging="180"/>
+      </w:pPr>
+    </w:lvl>
+  </w:abstractNum>
+  <w:abstractNum w:abstractNumId="23" w15:restartNumberingAfterBreak="0">
     <w:nsid w:val="63545E1A"/>
     <w:multiLevelType w:val="hybridMultilevel"/>
     <w:tmpl w:val="C9264CD2"/>
@@ -7825,7 +8009,96 @@
       </w:pPr>
     </w:lvl>
   </w:abstractNum>
-  <w:abstractNum w:abstractNumId="22" w15:restartNumberingAfterBreak="0">
+  <w:abstractNum w:abstractNumId="24" w15:restartNumberingAfterBreak="0">
+    <w:nsid w:val="65AE1608"/>
+    <w:multiLevelType w:val="hybridMultilevel"/>
+    <w:tmpl w:val="BF1ACB1E"/>
+    <w:lvl w:ilvl="0" w:tplc="C1880936">
+      <w:start w:val="1"/>
+      <w:numFmt w:val="decimal"/>
+      <w:lvlText w:val="%1."/>
+      <w:lvlJc w:val="left"/>
+      <w:pPr>
+        <w:ind w:left="1080" w:hanging="360"/>
+      </w:pPr>
+      <w:rPr>
+        <w:rFonts w:hint="default"/>
+      </w:rPr>
+    </w:lvl>
+    <w:lvl w:ilvl="1" w:tplc="04090019" w:tentative="1">
+      <w:start w:val="1"/>
+      <w:numFmt w:val="lowerLetter"/>
+      <w:lvlText w:val="%2."/>
+      <w:lvlJc w:val="left"/>
+      <w:pPr>
+        <w:ind w:left="1800" w:hanging="360"/>
+      </w:pPr>
+    </w:lvl>
+    <w:lvl w:ilvl="2" w:tplc="0409001B" w:tentative="1">
+      <w:start w:val="1"/>
+      <w:numFmt w:val="lowerRoman"/>
+      <w:lvlText w:val="%3."/>
+      <w:lvlJc w:val="right"/>
+      <w:pPr>
+        <w:ind w:left="2520" w:hanging="180"/>
+      </w:pPr>
+    </w:lvl>
+    <w:lvl w:ilvl="3" w:tplc="0409000F" w:tentative="1">
+      <w:start w:val="1"/>
+      <w:numFmt w:val="decimal"/>
+      <w:lvlText w:val="%4."/>
+      <w:lvlJc w:val="left"/>
+      <w:pPr>
+        <w:ind w:left="3240" w:hanging="360"/>
+      </w:pPr>
+    </w:lvl>
+    <w:lvl w:ilvl="4" w:tplc="04090019" w:tentative="1">
+      <w:start w:val="1"/>
+      <w:numFmt w:val="lowerLetter"/>
+      <w:lvlText w:val="%5."/>
+      <w:lvlJc w:val="left"/>
+      <w:pPr>
+        <w:ind w:left="3960" w:hanging="360"/>
+      </w:pPr>
+    </w:lvl>
+    <w:lvl w:ilvl="5" w:tplc="0409001B" w:tentative="1">
+      <w:start w:val="1"/>
+      <w:numFmt w:val="lowerRoman"/>
+      <w:lvlText w:val="%6."/>
+      <w:lvlJc w:val="right"/>
+      <w:pPr>
+        <w:ind w:left="4680" w:hanging="180"/>
+      </w:pPr>
+    </w:lvl>
+    <w:lvl w:ilvl="6" w:tplc="0409000F" w:tentative="1">
+      <w:start w:val="1"/>
+      <w:numFmt w:val="decimal"/>
+      <w:lvlText w:val="%7."/>
+      <w:lvlJc w:val="left"/>
+      <w:pPr>
+        <w:ind w:left="5400" w:hanging="360"/>
+      </w:pPr>
+    </w:lvl>
+    <w:lvl w:ilvl="7" w:tplc="04090019" w:tentative="1">
+      <w:start w:val="1"/>
+      <w:numFmt w:val="lowerLetter"/>
+      <w:lvlText w:val="%8."/>
+      <w:lvlJc w:val="left"/>
+      <w:pPr>
+        <w:ind w:left="6120" w:hanging="360"/>
+      </w:pPr>
+    </w:lvl>
+    <w:lvl w:ilvl="8" w:tplc="0409001B" w:tentative="1">
+      <w:start w:val="1"/>
+      <w:numFmt w:val="lowerRoman"/>
+      <w:lvlText w:val="%9."/>
+      <w:lvlJc w:val="right"/>
+      <w:pPr>
+        <w:ind w:left="6840" w:hanging="180"/>
+      </w:pPr>
+    </w:lvl>
+  </w:abstractNum>
+  <w:abstractNum w:abstractNumId="25" w15:restartNumberingAfterBreak="0">
     <w:nsid w:val="682A708F"/>
     <w:multiLevelType w:val="hybridMultilevel"/>
     <w:tmpl w:val="6DA60398"/>
@@ -7914,7 +8187,7 @@
       </w:pPr>
     </w:lvl>
   </w:abstractNum>
-  <w:abstractNum w:abstractNumId="23" w15:restartNumberingAfterBreak="0">
+  <w:abstractNum w:abstractNumId="26" w15:restartNumberingAfterBreak="0">
     <w:nsid w:val="6CDD2AAE"/>
     <w:multiLevelType w:val="hybridMultilevel"/>
     <w:tmpl w:val="1DD6E73A"/>
@@ -8003,7 +8276,7 @@
       </w:pPr>
     </w:lvl>
   </w:abstractNum>
-  <w:abstractNum w:abstractNumId="24" w15:restartNumberingAfterBreak="0">
+  <w:abstractNum w:abstractNumId="27" w15:restartNumberingAfterBreak="0">
     <w:nsid w:val="75EE7C2C"/>
     <w:multiLevelType w:val="hybridMultilevel"/>
     <w:tmpl w:val="35BA81D4"/>
@@ -8092,7 +8365,7 @@
       </w:pPr>
     </w:lvl>
   </w:abstractNum>
-  <w:abstractNum w:abstractNumId="25" w15:restartNumberingAfterBreak="0">
+  <w:abstractNum w:abstractNumId="28" w15:restartNumberingAfterBreak="0">
     <w:nsid w:val="7CF057E9"/>
     <w:multiLevelType w:val="hybridMultilevel"/>
     <w:tmpl w:val="7A6C0AB0"/>
@@ -8181,7 +8454,7 @@
       </w:pPr>
     </w:lvl>
   </w:abstractNum>
-  <w:abstractNum w:abstractNumId="26" w15:restartNumberingAfterBreak="0">
+  <w:abstractNum w:abstractNumId="29" w15:restartNumberingAfterBreak="0">
     <w:nsid w:val="7FFA616D"/>
     <w:multiLevelType w:val="hybridMultilevel"/>
     <w:tmpl w:val="6DA60398"/>
@@ -8271,10 +8544,10 @@
     </w:lvl>
   </w:abstractNum>
   <w:num w:numId="1" w16cid:durableId="523203602">
-    <w:abstractNumId w:val="17"/>
+    <w:abstractNumId w:val="18"/>
   </w:num>
   <w:num w:numId="2" w16cid:durableId="722141895">
-    <w:abstractNumId w:val="20"/>
+    <w:abstractNumId w:val="21"/>
   </w:num>
   <w:num w:numId="3" w16cid:durableId="2012829864">
     <w:abstractNumId w:val="9"/>
@@ -8286,19 +8559,19 @@
     <w:abstractNumId w:val="8"/>
   </w:num>
   <w:num w:numId="6" w16cid:durableId="1938907653">
-    <w:abstractNumId w:val="19"/>
+    <w:abstractNumId w:val="20"/>
   </w:num>
   <w:num w:numId="7" w16cid:durableId="1739017511">
-    <w:abstractNumId w:val="12"/>
+    <w:abstractNumId w:val="13"/>
   </w:num>
   <w:num w:numId="8" w16cid:durableId="994840265">
-    <w:abstractNumId w:val="13"/>
+    <w:abstractNumId w:val="14"/>
   </w:num>
   <w:num w:numId="9" w16cid:durableId="1796752922">
     <w:abstractNumId w:val="1"/>
   </w:num>
   <w:num w:numId="10" w16cid:durableId="1702854585">
-    <w:abstractNumId w:val="24"/>
+    <w:abstractNumId w:val="27"/>
   </w:num>
   <w:num w:numId="11" w16cid:durableId="528834027">
     <w:abstractNumId w:val="11"/>
@@ -8310,13 +8583,13 @@
     <w:abstractNumId w:val="4"/>
   </w:num>
   <w:num w:numId="14" w16cid:durableId="1446536176">
-    <w:abstractNumId w:val="26"/>
+    <w:abstractNumId w:val="29"/>
   </w:num>
   <w:num w:numId="15" w16cid:durableId="492448675">
-    <w:abstractNumId w:val="25"/>
+    <w:abstractNumId w:val="28"/>
   </w:num>
   <w:num w:numId="16" w16cid:durableId="150367589">
-    <w:abstractNumId w:val="14"/>
+    <w:abstractNumId w:val="15"/>
   </w:num>
   <w:num w:numId="17" w16cid:durableId="1191260373">
     <w:abstractNumId w:val="0"/>
@@ -8328,28 +8601,37 @@
     <w:abstractNumId w:val="3"/>
   </w:num>
   <w:num w:numId="20" w16cid:durableId="1494293708">
-    <w:abstractNumId w:val="21"/>
+    <w:abstractNumId w:val="23"/>
   </w:num>
   <w:num w:numId="21" w16cid:durableId="2113085675">
-    <w:abstractNumId w:val="16"/>
+    <w:abstractNumId w:val="17"/>
   </w:num>
   <w:num w:numId="22" w16cid:durableId="433283136">
-    <w:abstractNumId w:val="18"/>
+    <w:abstractNumId w:val="19"/>
   </w:num>
   <w:num w:numId="23" w16cid:durableId="844592608">
-    <w:abstractNumId w:val="23"/>
+    <w:abstractNumId w:val="26"/>
   </w:num>
   <w:num w:numId="24" w16cid:durableId="1902519228">
     <w:abstractNumId w:val="2"/>
   </w:num>
   <w:num w:numId="25" w16cid:durableId="1581476428">
-    <w:abstractNumId w:val="22"/>
+    <w:abstractNumId w:val="25"/>
   </w:num>
   <w:num w:numId="26" w16cid:durableId="579994680">
     <w:abstractNumId w:val="7"/>
   </w:num>
   <w:num w:numId="27" w16cid:durableId="26223529">
-    <w:abstractNumId w:val="15"/>
+    <w:abstractNumId w:val="16"/>
+  </w:num>
+  <w:num w:numId="28" w16cid:durableId="478156192">
+    <w:abstractNumId w:val="12"/>
+  </w:num>
+  <w:num w:numId="29" w16cid:durableId="1869291944">
+    <w:abstractNumId w:val="24"/>
+  </w:num>
+  <w:num w:numId="30" w16cid:durableId="1342665303">
+    <w:abstractNumId w:val="22"/>
   </w:num>
 </w:numbering>
 </file>

</xml_diff>

<commit_message>
Fix dashboard import issues + CELA changes (#248)
* Fix all dashboard bugs

* fix id issues

* fix uid

* fix all ids

* fix CELA issues
</commit_message>
<xml_diff>
--- a/GeneratedMonitoringArtifacts/Default dashboards & metrics & rr lists.docx
+++ b/GeneratedMonitoringArtifacts/Default dashboards & metrics & rr lists.docx
@@ -9,37 +9,12 @@
           <w:bCs/>
         </w:rPr>
       </w:pPr>
-      <w:proofErr w:type="gramStart"/>
       <w:r>
         <w:rPr>
           <w:b/>
           <w:bCs/>
         </w:rPr>
-        <w:t>Note :</w:t>
-      </w:r>
-      <w:proofErr w:type="gramEnd"/>
-      <w:r>
-        <w:rPr>
-          <w:b/>
-          <w:bCs/>
-        </w:rPr>
-        <w:t xml:space="preserve"> the markdown version of this file is autogenerated from this word doc. </w:t>
-      </w:r>
-      <w:proofErr w:type="gramStart"/>
-      <w:r>
-        <w:rPr>
-          <w:b/>
-          <w:bCs/>
-        </w:rPr>
-        <w:t>So</w:t>
-      </w:r>
-      <w:proofErr w:type="gramEnd"/>
-      <w:r>
-        <w:rPr>
-          <w:b/>
-          <w:bCs/>
-        </w:rPr>
-        <w:t xml:space="preserve"> to change the markdown, change this word file and save as markdown, before checking changes in.</w:t>
+        <w:t>Note : the markdown version of this file is autogenerated from this word doc. So to change the markdown, change this word file and save as markdown, before checking changes in.</w:t>
       </w:r>
     </w:p>
     <w:p>
@@ -108,17 +83,8 @@
           <w:b/>
           <w:bCs/>
         </w:rPr>
-        <w:t xml:space="preserve">+ recording </w:t>
+        <w:t>+ recording rules :</w:t>
       </w:r>
-      <w:proofErr w:type="gramStart"/>
-      <w:r>
-        <w:rPr>
-          <w:b/>
-          <w:bCs/>
-        </w:rPr>
-        <w:t>rules :</w:t>
-      </w:r>
-      <w:proofErr w:type="gramEnd"/>
     </w:p>
     <w:tbl>
       <w:tblPr>
@@ -253,13 +219,8 @@
               <w:cnfStyle w:val="000000100000" w:firstRow="0" w:lastRow="0" w:firstColumn="0" w:lastColumn="0" w:oddVBand="0" w:evenVBand="0" w:oddHBand="1" w:evenHBand="0" w:firstRowFirstColumn="0" w:firstRowLastColumn="0" w:lastRowFirstColumn="0" w:lastRowLastColumn="0"/>
             </w:pPr>
             <w:r>
-              <w:t>K8s-resources-</w:t>
-            </w:r>
-            <w:proofErr w:type="gramStart"/>
-            <w:r>
-              <w:t>cluster.json</w:t>
-            </w:r>
-            <w:proofErr w:type="gramEnd"/>
+              <w:t>K8s-resources-cluster.json</w:t>
+            </w:r>
           </w:p>
         </w:tc>
         <w:tc>
@@ -497,14 +458,9 @@
               </w:numPr>
               <w:cnfStyle w:val="000000100000" w:firstRow="0" w:lastRow="0" w:firstColumn="0" w:lastColumn="0" w:oddVBand="0" w:evenVBand="0" w:oddHBand="1" w:evenHBand="0" w:firstRowFirstColumn="0" w:firstRowLastColumn="0" w:lastRowFirstColumn="0" w:lastRowLastColumn="0"/>
             </w:pPr>
-            <w:proofErr w:type="gramStart"/>
             <w:r>
               <w:lastRenderedPageBreak/>
-              <w:t>cluster:node</w:t>
-            </w:r>
-            <w:proofErr w:type="gramEnd"/>
-            <w:r>
-              <w:t>_cpu:ratio_rate5m</w:t>
+              <w:t>cluster:node_cpu:ratio_rate5m</w:t>
             </w:r>
           </w:p>
           <w:p>
@@ -518,15 +474,7 @@
             </w:pPr>
             <w:proofErr w:type="spellStart"/>
             <w:r>
-              <w:t>namespace_</w:t>
-            </w:r>
-            <w:proofErr w:type="gramStart"/>
-            <w:r>
-              <w:t>cpu:kube</w:t>
-            </w:r>
-            <w:proofErr w:type="gramEnd"/>
-            <w:r>
-              <w:t>_pod_container_resource_requests:sum</w:t>
+              <w:t>namespace_cpu:kube_pod_container_resource_requests:sum</w:t>
             </w:r>
             <w:proofErr w:type="spellEnd"/>
           </w:p>
@@ -541,15 +489,7 @@
             </w:pPr>
             <w:proofErr w:type="spellStart"/>
             <w:r>
-              <w:t>namespace_</w:t>
-            </w:r>
-            <w:proofErr w:type="gramStart"/>
-            <w:r>
-              <w:t>cpu:kube</w:t>
-            </w:r>
-            <w:proofErr w:type="gramEnd"/>
-            <w:r>
-              <w:t>_pod_container_resource_limits:sum</w:t>
+              <w:t>namespace_cpu:kube_pod_container_resource_limits:sum</w:t>
             </w:r>
             <w:proofErr w:type="spellEnd"/>
           </w:p>
@@ -562,17 +502,12 @@
               </w:numPr>
               <w:cnfStyle w:val="000000100000" w:firstRow="0" w:lastRow="0" w:firstColumn="0" w:lastColumn="0" w:oddVBand="0" w:evenVBand="0" w:oddHBand="1" w:evenHBand="0" w:firstRowFirstColumn="0" w:firstRowLastColumn="0" w:lastRowFirstColumn="0" w:lastRowLastColumn="0"/>
             </w:pPr>
-            <w:proofErr w:type="gramStart"/>
             <w:r>
               <w:t>:</w:t>
             </w:r>
             <w:proofErr w:type="spellStart"/>
             <w:r>
-              <w:t>node</w:t>
-            </w:r>
-            <w:proofErr w:type="gramEnd"/>
-            <w:r>
-              <w:t>_memory_MemAvailable_bytes:sum</w:t>
+              <w:t>node_memory_MemAvailable_bytes:sum</w:t>
             </w:r>
             <w:proofErr w:type="spellEnd"/>
           </w:p>
@@ -587,15 +522,7 @@
             </w:pPr>
             <w:proofErr w:type="spellStart"/>
             <w:r>
-              <w:t>namespace_</w:t>
-            </w:r>
-            <w:proofErr w:type="gramStart"/>
-            <w:r>
-              <w:t>memory:kube</w:t>
-            </w:r>
-            <w:proofErr w:type="gramEnd"/>
-            <w:r>
-              <w:t>_pod_container_resource_requests:sum</w:t>
+              <w:t>namespace_memory:kube_pod_container_resource_requests:sum</w:t>
             </w:r>
             <w:proofErr w:type="spellEnd"/>
           </w:p>
@@ -610,15 +537,7 @@
             </w:pPr>
             <w:proofErr w:type="spellStart"/>
             <w:r>
-              <w:t>namespace_</w:t>
-            </w:r>
-            <w:proofErr w:type="gramStart"/>
-            <w:r>
-              <w:t>memory:kube</w:t>
-            </w:r>
-            <w:proofErr w:type="gramEnd"/>
-            <w:r>
-              <w:t>_pod_container_resource_limits:sum</w:t>
+              <w:t>namespace_memory:kube_pod_container_resource_limits:sum</w:t>
             </w:r>
             <w:proofErr w:type="spellEnd"/>
           </w:p>
@@ -649,15 +568,7 @@
             <w:proofErr w:type="spellStart"/>
             <w:r>
               <w:lastRenderedPageBreak/>
-              <w:t>namespace_workload_</w:t>
-            </w:r>
-            <w:proofErr w:type="gramStart"/>
-            <w:r>
-              <w:t>pod:kube</w:t>
-            </w:r>
-            <w:proofErr w:type="gramEnd"/>
-            <w:r>
-              <w:t>_pod_owner:relabel</w:t>
+              <w:t>namespace_workload_pod:kube_pod_owner:relabel</w:t>
             </w:r>
             <w:proofErr w:type="spellEnd"/>
           </w:p>
@@ -671,15 +582,7 @@
               <w:cnfStyle w:val="000000100000" w:firstRow="0" w:lastRow="0" w:firstColumn="0" w:lastColumn="0" w:oddVBand="0" w:evenVBand="0" w:oddHBand="1" w:evenHBand="0" w:firstRowFirstColumn="0" w:firstRowLastColumn="0" w:lastRowFirstColumn="0" w:lastRowLastColumn="0"/>
             </w:pPr>
             <w:r>
-              <w:t>node_namespace_pod_container:container_cpu_usage_seconds_</w:t>
-            </w:r>
-            <w:proofErr w:type="gramStart"/>
-            <w:r>
-              <w:t>total:sum</w:t>
-            </w:r>
-            <w:proofErr w:type="gramEnd"/>
-            <w:r>
-              <w:t>_irate</w:t>
+              <w:t>node_namespace_pod_container:container_cpu_usage_seconds_total:sum_irate</w:t>
             </w:r>
           </w:p>
           <w:p>
@@ -838,11 +741,9 @@
               </w:numPr>
               <w:cnfStyle w:val="000000100000" w:firstRow="0" w:lastRow="0" w:firstColumn="0" w:lastColumn="0" w:oddVBand="0" w:evenVBand="0" w:oddHBand="1" w:evenHBand="0" w:firstRowFirstColumn="0" w:firstRowLastColumn="0" w:lastRowFirstColumn="0" w:lastRowLastColumn="0"/>
             </w:pPr>
-            <w:proofErr w:type="spellStart"/>
             <w:r>
               <w:t>container_cpu_usage_seconds_total</w:t>
             </w:r>
-            <w:proofErr w:type="spellEnd"/>
           </w:p>
           <w:p>
             <w:pPr>
@@ -931,13 +832,8 @@
               <w:cnfStyle w:val="000000000000" w:firstRow="0" w:lastRow="0" w:firstColumn="0" w:lastColumn="0" w:oddVBand="0" w:evenVBand="0" w:oddHBand="0" w:evenHBand="0" w:firstRowFirstColumn="0" w:firstRowLastColumn="0" w:lastRowFirstColumn="0" w:lastRowLastColumn="0"/>
             </w:pPr>
             <w:r>
-              <w:t>K8s-resources-</w:t>
-            </w:r>
-            <w:proofErr w:type="gramStart"/>
-            <w:r>
-              <w:t>namespace.json</w:t>
-            </w:r>
-            <w:proofErr w:type="gramEnd"/>
+              <w:t>K8s-resources-namespace.json</w:t>
+            </w:r>
           </w:p>
         </w:tc>
         <w:tc>
@@ -1237,15 +1133,7 @@
             </w:pPr>
             <w:r>
               <w:lastRenderedPageBreak/>
-              <w:t>node_namespace_pod_container:container_cpu_usage_seconds_</w:t>
-            </w:r>
-            <w:proofErr w:type="gramStart"/>
-            <w:r>
-              <w:t>total:sum</w:t>
-            </w:r>
-            <w:proofErr w:type="gramEnd"/>
-            <w:r>
-              <w:t>_irate</w:t>
+              <w:t>node_namespace_pod_container:container_cpu_usage_seconds_total:sum_irate</w:t>
             </w:r>
           </w:p>
           <w:p>
@@ -1257,13 +1145,8 @@
               </w:numPr>
               <w:cnfStyle w:val="000000000000" w:firstRow="0" w:lastRow="0" w:firstColumn="0" w:lastColumn="0" w:oddVBand="0" w:evenVBand="0" w:oddHBand="0" w:evenHBand="0" w:firstRowFirstColumn="0" w:firstRowLastColumn="0" w:lastRowFirstColumn="0" w:lastRowLastColumn="0"/>
             </w:pPr>
-            <w:proofErr w:type="gramStart"/>
-            <w:r>
-              <w:t>cluster:namespace</w:t>
-            </w:r>
-            <w:proofErr w:type="gramEnd"/>
-            <w:r>
-              <w:t>:pod_cpu:active:kube_pod_container_resource_requests</w:t>
+            <w:r>
+              <w:t>cluster:namespace:pod_cpu:active:kube_pod_container_resource_requests</w:t>
             </w:r>
           </w:p>
           <w:p>
@@ -1275,13 +1158,8 @@
               </w:numPr>
               <w:cnfStyle w:val="000000000000" w:firstRow="0" w:lastRow="0" w:firstColumn="0" w:lastColumn="0" w:oddVBand="0" w:evenVBand="0" w:oddHBand="0" w:evenHBand="0" w:firstRowFirstColumn="0" w:firstRowLastColumn="0" w:lastRowFirstColumn="0" w:lastRowLastColumn="0"/>
             </w:pPr>
-            <w:proofErr w:type="gramStart"/>
-            <w:r>
-              <w:t>cluster:namespace</w:t>
-            </w:r>
-            <w:proofErr w:type="gramEnd"/>
-            <w:r>
-              <w:t>:pod_cpu:active:kube_pod_container_resource_limits</w:t>
+            <w:r>
+              <w:t>cluster:namespace:pod_cpu:active:kube_pod_container_resource_limits</w:t>
             </w:r>
           </w:p>
           <w:p>
@@ -1293,13 +1171,8 @@
               </w:numPr>
               <w:cnfStyle w:val="000000000000" w:firstRow="0" w:lastRow="0" w:firstColumn="0" w:lastColumn="0" w:oddVBand="0" w:evenVBand="0" w:oddHBand="0" w:evenHBand="0" w:firstRowFirstColumn="0" w:firstRowLastColumn="0" w:lastRowFirstColumn="0" w:lastRowLastColumn="0"/>
             </w:pPr>
-            <w:proofErr w:type="gramStart"/>
-            <w:r>
-              <w:t>cluster:namespace</w:t>
-            </w:r>
-            <w:proofErr w:type="gramEnd"/>
-            <w:r>
-              <w:t>:pod_memory:active:kube_pod_container_resource_requests</w:t>
+            <w:r>
+              <w:t>cluster:namespace:pod_memory:active:kube_pod_container_resource_requests</w:t>
             </w:r>
           </w:p>
           <w:p>
@@ -1311,13 +1184,8 @@
               </w:numPr>
               <w:cnfStyle w:val="000000000000" w:firstRow="0" w:lastRow="0" w:firstColumn="0" w:lastColumn="0" w:oddVBand="0" w:evenVBand="0" w:oddHBand="0" w:evenHBand="0" w:firstRowFirstColumn="0" w:firstRowLastColumn="0" w:lastRowFirstColumn="0" w:lastRowLastColumn="0"/>
             </w:pPr>
-            <w:proofErr w:type="gramStart"/>
-            <w:r>
-              <w:t>cluster:namespace</w:t>
-            </w:r>
-            <w:proofErr w:type="gramEnd"/>
-            <w:r>
-              <w:t>:pod_memory:active:kube_pod_container_resource_limits</w:t>
+            <w:r>
+              <w:t>cluster:namespace:pod_memory:active:kube_pod_container_resource_limits</w:t>
             </w:r>
           </w:p>
         </w:tc>
@@ -1334,11 +1202,9 @@
               </w:numPr>
               <w:cnfStyle w:val="000000000000" w:firstRow="0" w:lastRow="0" w:firstColumn="0" w:lastColumn="0" w:oddVBand="0" w:evenVBand="0" w:oddHBand="0" w:evenHBand="0" w:firstRowFirstColumn="0" w:firstRowLastColumn="0" w:lastRowFirstColumn="0" w:lastRowLastColumn="0"/>
             </w:pPr>
-            <w:proofErr w:type="spellStart"/>
             <w:r>
               <w:t>container_cpu_usage_seconds_total</w:t>
             </w:r>
-            <w:proofErr w:type="spellEnd"/>
           </w:p>
           <w:p>
             <w:pPr>
@@ -1451,13 +1317,8 @@
               <w:cnfStyle w:val="000000100000" w:firstRow="0" w:lastRow="0" w:firstColumn="0" w:lastColumn="0" w:oddVBand="0" w:evenVBand="0" w:oddHBand="1" w:evenHBand="0" w:firstRowFirstColumn="0" w:firstRowLastColumn="0" w:lastRowFirstColumn="0" w:lastRowLastColumn="0"/>
             </w:pPr>
             <w:r>
-              <w:t>K8s-resources-</w:t>
-            </w:r>
-            <w:proofErr w:type="gramStart"/>
-            <w:r>
-              <w:t>node.json</w:t>
-            </w:r>
-            <w:proofErr w:type="gramEnd"/>
+              <w:t>K8s-resources-node.json</w:t>
+            </w:r>
           </w:p>
         </w:tc>
         <w:tc>
@@ -1509,15 +1370,7 @@
               <w:cnfStyle w:val="000000100000" w:firstRow="0" w:lastRow="0" w:firstColumn="0" w:lastColumn="0" w:oddVBand="0" w:evenVBand="0" w:oddHBand="1" w:evenHBand="0" w:firstRowFirstColumn="0" w:firstRowLastColumn="0" w:lastRowFirstColumn="0" w:lastRowLastColumn="0"/>
             </w:pPr>
             <w:r>
-              <w:t>node_namespace_pod_container:container_cpu_usage_seconds_</w:t>
-            </w:r>
-            <w:proofErr w:type="gramStart"/>
-            <w:r>
-              <w:t>total:sum</w:t>
-            </w:r>
-            <w:proofErr w:type="gramEnd"/>
-            <w:r>
-              <w:t>_irate</w:t>
+              <w:t>node_namespace_pod_container:container_cpu_usage_seconds_total:sum_irate</w:t>
             </w:r>
           </w:p>
           <w:p>
@@ -1529,13 +1382,8 @@
               </w:numPr>
               <w:cnfStyle w:val="000000100000" w:firstRow="0" w:lastRow="0" w:firstColumn="0" w:lastColumn="0" w:oddVBand="0" w:evenVBand="0" w:oddHBand="1" w:evenHBand="0" w:firstRowFirstColumn="0" w:firstRowLastColumn="0" w:lastRowFirstColumn="0" w:lastRowLastColumn="0"/>
             </w:pPr>
-            <w:proofErr w:type="gramStart"/>
-            <w:r>
-              <w:t>cluster:namespace</w:t>
-            </w:r>
-            <w:proofErr w:type="gramEnd"/>
-            <w:r>
-              <w:t>:pod_cpu:active:kube_pod_container_resource_requests</w:t>
+            <w:r>
+              <w:t>cluster:namespace:pod_cpu:active:kube_pod_container_resource_requests</w:t>
             </w:r>
           </w:p>
           <w:p>
@@ -1547,13 +1395,8 @@
               </w:numPr>
               <w:cnfStyle w:val="000000100000" w:firstRow="0" w:lastRow="0" w:firstColumn="0" w:lastColumn="0" w:oddVBand="0" w:evenVBand="0" w:oddHBand="1" w:evenHBand="0" w:firstRowFirstColumn="0" w:firstRowLastColumn="0" w:lastRowFirstColumn="0" w:lastRowLastColumn="0"/>
             </w:pPr>
-            <w:proofErr w:type="gramStart"/>
-            <w:r>
-              <w:t>cluster:namespace</w:t>
-            </w:r>
-            <w:proofErr w:type="gramEnd"/>
-            <w:r>
-              <w:t>:pod_cpu:active:kube_pod_container_resource_limits</w:t>
+            <w:r>
+              <w:t>cluster:namespace:pod_cpu:active:kube_pod_container_resource_limits</w:t>
             </w:r>
           </w:p>
           <w:p>
@@ -1580,13 +1423,8 @@
               </w:numPr>
               <w:cnfStyle w:val="000000100000" w:firstRow="0" w:lastRow="0" w:firstColumn="0" w:lastColumn="0" w:oddVBand="0" w:evenVBand="0" w:oddHBand="1" w:evenHBand="0" w:firstRowFirstColumn="0" w:firstRowLastColumn="0" w:lastRowFirstColumn="0" w:lastRowLastColumn="0"/>
             </w:pPr>
-            <w:proofErr w:type="gramStart"/>
-            <w:r>
-              <w:t>cluster:namespace</w:t>
-            </w:r>
-            <w:proofErr w:type="gramEnd"/>
-            <w:r>
-              <w:t>:pod_memory:active:kube_pod_container_resource_requests</w:t>
+            <w:r>
+              <w:t>cluster:namespace:pod_memory:active:kube_pod_container_resource_requests</w:t>
             </w:r>
           </w:p>
           <w:p>
@@ -1598,14 +1436,9 @@
               </w:numPr>
               <w:cnfStyle w:val="000000100000" w:firstRow="0" w:lastRow="0" w:firstColumn="0" w:lastColumn="0" w:oddVBand="0" w:evenVBand="0" w:oddHBand="1" w:evenHBand="0" w:firstRowFirstColumn="0" w:firstRowLastColumn="0" w:lastRowFirstColumn="0" w:lastRowLastColumn="0"/>
             </w:pPr>
-            <w:proofErr w:type="gramStart"/>
             <w:r>
               <w:lastRenderedPageBreak/>
-              <w:t>cluster:namespace</w:t>
-            </w:r>
-            <w:proofErr w:type="gramEnd"/>
-            <w:r>
-              <w:t>:pod_memory:active:kube_pod_container_resource_limits</w:t>
+              <w:t>cluster:namespace:pod_memory:active:kube_pod_container_resource_limits</w:t>
             </w:r>
           </w:p>
           <w:p>
@@ -1673,12 +1506,10 @@
               </w:numPr>
               <w:cnfStyle w:val="000000100000" w:firstRow="0" w:lastRow="0" w:firstColumn="0" w:lastColumn="0" w:oddVBand="0" w:evenVBand="0" w:oddHBand="1" w:evenHBand="0" w:firstRowFirstColumn="0" w:firstRowLastColumn="0" w:lastRowFirstColumn="0" w:lastRowLastColumn="0"/>
             </w:pPr>
-            <w:proofErr w:type="spellStart"/>
             <w:r>
               <w:lastRenderedPageBreak/>
               <w:t>container_cpu_usage_seconds_total</w:t>
             </w:r>
-            <w:proofErr w:type="spellEnd"/>
           </w:p>
           <w:p>
             <w:pPr>
@@ -1836,13 +1667,8 @@
               <w:cnfStyle w:val="000000000000" w:firstRow="0" w:lastRow="0" w:firstColumn="0" w:lastColumn="0" w:oddVBand="0" w:evenVBand="0" w:oddHBand="0" w:evenHBand="0" w:firstRowFirstColumn="0" w:firstRowLastColumn="0" w:lastRowFirstColumn="0" w:lastRowLastColumn="0"/>
             </w:pPr>
             <w:r>
-              <w:t>K8s-resources-</w:t>
-            </w:r>
-            <w:proofErr w:type="gramStart"/>
-            <w:r>
-              <w:t>pod.json</w:t>
-            </w:r>
-            <w:proofErr w:type="gramEnd"/>
+              <w:t>K8s-resources-pod.json</w:t>
+            </w:r>
           </w:p>
         </w:tc>
         <w:tc>
@@ -2194,15 +2020,7 @@
             </w:pPr>
             <w:r>
               <w:lastRenderedPageBreak/>
-              <w:t>node_namespace_pod_container:container_cpu_usage_seconds_</w:t>
-            </w:r>
-            <w:proofErr w:type="gramStart"/>
-            <w:r>
-              <w:t>total:sum</w:t>
-            </w:r>
-            <w:proofErr w:type="gramEnd"/>
-            <w:r>
-              <w:t>_irate</w:t>
+              <w:t>node_namespace_pod_container:container_cpu_usage_seconds_total:sum_irate</w:t>
             </w:r>
           </w:p>
           <w:p>
@@ -2215,13 +2033,8 @@
               <w:spacing w:after="160" w:line="259" w:lineRule="auto"/>
               <w:cnfStyle w:val="000000000000" w:firstRow="0" w:lastRow="0" w:firstColumn="0" w:lastColumn="0" w:oddVBand="0" w:evenVBand="0" w:oddHBand="0" w:evenHBand="0" w:firstRowFirstColumn="0" w:firstRowLastColumn="0" w:lastRowFirstColumn="0" w:lastRowLastColumn="0"/>
             </w:pPr>
-            <w:proofErr w:type="gramStart"/>
-            <w:r>
-              <w:t>cluster:namespace</w:t>
-            </w:r>
-            <w:proofErr w:type="gramEnd"/>
-            <w:r>
-              <w:t>:pod_cpu:active:kube_pod_container_resource_requests</w:t>
+            <w:r>
+              <w:t>cluster:namespace:pod_cpu:active:kube_pod_container_resource_requests</w:t>
             </w:r>
           </w:p>
           <w:p>
@@ -2234,13 +2047,8 @@
               <w:spacing w:after="160" w:line="259" w:lineRule="auto"/>
               <w:cnfStyle w:val="000000000000" w:firstRow="0" w:lastRow="0" w:firstColumn="0" w:lastColumn="0" w:oddVBand="0" w:evenVBand="0" w:oddHBand="0" w:evenHBand="0" w:firstRowFirstColumn="0" w:firstRowLastColumn="0" w:lastRowFirstColumn="0" w:lastRowLastColumn="0"/>
             </w:pPr>
-            <w:proofErr w:type="gramStart"/>
-            <w:r>
-              <w:t>cluster:namespace</w:t>
-            </w:r>
-            <w:proofErr w:type="gramEnd"/>
-            <w:r>
-              <w:t>:pod_cpu:active:kube_pod_container_resource_limits</w:t>
+            <w:r>
+              <w:t>cluster:namespace:pod_cpu:active:kube_pod_container_resource_limits</w:t>
             </w:r>
           </w:p>
           <w:p>
@@ -2253,13 +2061,8 @@
               <w:spacing w:after="160" w:line="259" w:lineRule="auto"/>
               <w:cnfStyle w:val="000000000000" w:firstRow="0" w:lastRow="0" w:firstColumn="0" w:lastColumn="0" w:oddVBand="0" w:evenVBand="0" w:oddHBand="0" w:evenHBand="0" w:firstRowFirstColumn="0" w:firstRowLastColumn="0" w:lastRowFirstColumn="0" w:lastRowLastColumn="0"/>
             </w:pPr>
-            <w:proofErr w:type="gramStart"/>
-            <w:r>
-              <w:t>cluster:namespace</w:t>
-            </w:r>
-            <w:proofErr w:type="gramEnd"/>
-            <w:r>
-              <w:t>:pod_memory:active:kube_pod_container_resource_requests</w:t>
+            <w:r>
+              <w:t>cluster:namespace:pod_memory:active:kube_pod_container_resource_requests</w:t>
             </w:r>
           </w:p>
           <w:p>
@@ -2272,13 +2075,8 @@
               <w:spacing w:after="160" w:line="259" w:lineRule="auto"/>
               <w:cnfStyle w:val="000000000000" w:firstRow="0" w:lastRow="0" w:firstColumn="0" w:lastColumn="0" w:oddVBand="0" w:evenVBand="0" w:oddHBand="0" w:evenHBand="0" w:firstRowFirstColumn="0" w:firstRowLastColumn="0" w:lastRowFirstColumn="0" w:lastRowLastColumn="0"/>
             </w:pPr>
-            <w:proofErr w:type="gramStart"/>
-            <w:r>
-              <w:t>cluster:namespace</w:t>
-            </w:r>
-            <w:proofErr w:type="gramEnd"/>
-            <w:r>
-              <w:t>:pod_memory:active:kube_pod_container_resource_limits</w:t>
+            <w:r>
+              <w:t>cluster:namespace:pod_memory:active:kube_pod_container_resource_limits</w:t>
             </w:r>
           </w:p>
         </w:tc>
@@ -2295,11 +2093,9 @@
               </w:numPr>
               <w:cnfStyle w:val="000000000000" w:firstRow="0" w:lastRow="0" w:firstColumn="0" w:lastColumn="0" w:oddVBand="0" w:evenVBand="0" w:oddHBand="0" w:evenHBand="0" w:firstRowFirstColumn="0" w:firstRowLastColumn="0" w:lastRowFirstColumn="0" w:lastRowLastColumn="0"/>
             </w:pPr>
-            <w:proofErr w:type="spellStart"/>
             <w:r>
               <w:t>container_cpu_usage_seconds_total</w:t>
             </w:r>
-            <w:proofErr w:type="spellEnd"/>
           </w:p>
           <w:p>
             <w:pPr>
@@ -2381,13 +2177,8 @@
             </w:pPr>
             <w:r>
               <w:lastRenderedPageBreak/>
-              <w:t>K8s-resources-workloads-</w:t>
-            </w:r>
-            <w:proofErr w:type="gramStart"/>
-            <w:r>
-              <w:t>namespace.json</w:t>
-            </w:r>
-            <w:proofErr w:type="gramEnd"/>
+              <w:t>K8s-resources-workloads-namespace.json</w:t>
+            </w:r>
           </w:p>
         </w:tc>
         <w:tc>
@@ -2582,15 +2373,7 @@
             </w:pPr>
             <w:r>
               <w:lastRenderedPageBreak/>
-              <w:t>node_namespace_pod_container:container_cpu_usage_seconds_</w:t>
-            </w:r>
-            <w:proofErr w:type="gramStart"/>
-            <w:r>
-              <w:t>total:sum</w:t>
-            </w:r>
-            <w:proofErr w:type="gramEnd"/>
-            <w:r>
-              <w:t>_irate</w:t>
+              <w:t>node_namespace_pod_container:container_cpu_usage_seconds_total:sum_irate</w:t>
             </w:r>
           </w:p>
           <w:p>
@@ -2604,15 +2387,7 @@
             </w:pPr>
             <w:proofErr w:type="spellStart"/>
             <w:r>
-              <w:t>namespace_workload_</w:t>
-            </w:r>
-            <w:proofErr w:type="gramStart"/>
-            <w:r>
-              <w:t>pod:kube</w:t>
-            </w:r>
-            <w:proofErr w:type="gramEnd"/>
-            <w:r>
-              <w:t>_pod_owner:relabel</w:t>
+              <w:t>namespace_workload_pod:kube_pod_owner:relabel</w:t>
             </w:r>
             <w:proofErr w:type="spellEnd"/>
           </w:p>
@@ -3160,12 +2935,10 @@
               <w:t>-</w:t>
             </w:r>
             <w:proofErr w:type="spellStart"/>
-            <w:proofErr w:type="gramStart"/>
             <w:r>
               <w:t>use.json</w:t>
             </w:r>
             <w:proofErr w:type="spellEnd"/>
-            <w:proofErr w:type="gramEnd"/>
           </w:p>
         </w:tc>
         <w:tc>
@@ -3247,13 +3020,8 @@
               <w:spacing w:after="160" w:line="259" w:lineRule="auto"/>
               <w:cnfStyle w:val="000000100000" w:firstRow="0" w:lastRow="0" w:firstColumn="0" w:lastColumn="0" w:oddVBand="0" w:evenVBand="0" w:oddHBand="1" w:evenHBand="0" w:firstRowFirstColumn="0" w:firstRowLastColumn="0" w:lastRowFirstColumn="0" w:lastRowLastColumn="0"/>
             </w:pPr>
-            <w:proofErr w:type="gramStart"/>
-            <w:r>
-              <w:t>instance:node</w:t>
-            </w:r>
-            <w:proofErr w:type="gramEnd"/>
-            <w:r>
-              <w:t>_cpu_utilisation:rate5m</w:t>
+            <w:r>
+              <w:t>instance:node_cpu_utilisation:rate5m</w:t>
             </w:r>
           </w:p>
           <w:p>
@@ -3266,13 +3034,8 @@
               <w:spacing w:after="160" w:line="259" w:lineRule="auto"/>
               <w:cnfStyle w:val="000000100000" w:firstRow="0" w:lastRow="0" w:firstColumn="0" w:lastColumn="0" w:oddVBand="0" w:evenVBand="0" w:oddHBand="1" w:evenHBand="0" w:firstRowFirstColumn="0" w:firstRowLastColumn="0" w:lastRowFirstColumn="0" w:lastRowLastColumn="0"/>
             </w:pPr>
-            <w:proofErr w:type="gramStart"/>
-            <w:r>
-              <w:t>instance:node</w:t>
-            </w:r>
-            <w:proofErr w:type="gramEnd"/>
-            <w:r>
-              <w:t>_load1_per_cpu:ratio</w:t>
+            <w:r>
+              <w:t>instance:node_load1_per_cpu:ratio</w:t>
             </w:r>
           </w:p>
           <w:p>
@@ -3285,13 +3048,8 @@
               <w:spacing w:after="160" w:line="259" w:lineRule="auto"/>
               <w:cnfStyle w:val="000000100000" w:firstRow="0" w:lastRow="0" w:firstColumn="0" w:lastColumn="0" w:oddVBand="0" w:evenVBand="0" w:oddHBand="1" w:evenHBand="0" w:firstRowFirstColumn="0" w:firstRowLastColumn="0" w:lastRowFirstColumn="0" w:lastRowLastColumn="0"/>
             </w:pPr>
-            <w:proofErr w:type="gramStart"/>
-            <w:r>
-              <w:t>instance:node</w:t>
-            </w:r>
-            <w:proofErr w:type="gramEnd"/>
-            <w:r>
-              <w:t>_memory_utilisation:ratio</w:t>
+            <w:r>
+              <w:t>instance:node_memory_utilisation:ratio</w:t>
             </w:r>
           </w:p>
           <w:p>
@@ -3304,13 +3062,8 @@
               <w:spacing w:after="160" w:line="259" w:lineRule="auto"/>
               <w:cnfStyle w:val="000000100000" w:firstRow="0" w:lastRow="0" w:firstColumn="0" w:lastColumn="0" w:oddVBand="0" w:evenVBand="0" w:oddHBand="1" w:evenHBand="0" w:firstRowFirstColumn="0" w:firstRowLastColumn="0" w:lastRowFirstColumn="0" w:lastRowLastColumn="0"/>
             </w:pPr>
-            <w:proofErr w:type="gramStart"/>
-            <w:r>
-              <w:t>instance:node</w:t>
-            </w:r>
-            <w:proofErr w:type="gramEnd"/>
-            <w:r>
-              <w:t>_vmstat_pgmajfault:rate5m</w:t>
+            <w:r>
+              <w:t>instance:node_vmstat_pgmajfault:rate5m</w:t>
             </w:r>
           </w:p>
           <w:p>
@@ -3323,13 +3076,8 @@
               <w:spacing w:after="160" w:line="259" w:lineRule="auto"/>
               <w:cnfStyle w:val="000000100000" w:firstRow="0" w:lastRow="0" w:firstColumn="0" w:lastColumn="0" w:oddVBand="0" w:evenVBand="0" w:oddHBand="1" w:evenHBand="0" w:firstRowFirstColumn="0" w:firstRowLastColumn="0" w:lastRowFirstColumn="0" w:lastRowLastColumn="0"/>
             </w:pPr>
-            <w:proofErr w:type="gramStart"/>
-            <w:r>
-              <w:t>instance:node</w:t>
-            </w:r>
-            <w:proofErr w:type="gramEnd"/>
-            <w:r>
-              <w:t>_network_receive_bytes_excluding_lo:rate5m</w:t>
+            <w:r>
+              <w:t>instance:node_network_receive_bytes_excluding_lo:rate5m</w:t>
             </w:r>
           </w:p>
           <w:p>
@@ -3342,13 +3090,8 @@
               <w:spacing w:after="160" w:line="259" w:lineRule="auto"/>
               <w:cnfStyle w:val="000000100000" w:firstRow="0" w:lastRow="0" w:firstColumn="0" w:lastColumn="0" w:oddVBand="0" w:evenVBand="0" w:oddHBand="1" w:evenHBand="0" w:firstRowFirstColumn="0" w:firstRowLastColumn="0" w:lastRowFirstColumn="0" w:lastRowLastColumn="0"/>
             </w:pPr>
-            <w:proofErr w:type="gramStart"/>
-            <w:r>
-              <w:t>instance:node</w:t>
-            </w:r>
-            <w:proofErr w:type="gramEnd"/>
-            <w:r>
-              <w:t>_network_transmit_bytes_excluding_lo:rate5m</w:t>
+            <w:r>
+              <w:t>instance:node_network_transmit_bytes_excluding_lo:rate5m</w:t>
             </w:r>
           </w:p>
           <w:p>
@@ -3361,13 +3104,8 @@
               <w:spacing w:after="160" w:line="259" w:lineRule="auto"/>
               <w:cnfStyle w:val="000000100000" w:firstRow="0" w:lastRow="0" w:firstColumn="0" w:lastColumn="0" w:oddVBand="0" w:evenVBand="0" w:oddHBand="1" w:evenHBand="0" w:firstRowFirstColumn="0" w:firstRowLastColumn="0" w:lastRowFirstColumn="0" w:lastRowLastColumn="0"/>
             </w:pPr>
-            <w:proofErr w:type="gramStart"/>
-            <w:r>
-              <w:t>instance:node</w:t>
-            </w:r>
-            <w:proofErr w:type="gramEnd"/>
-            <w:r>
-              <w:t>_network_receive_drop_excluding_lo:rate5m</w:t>
+            <w:r>
+              <w:t>instance:node_network_receive_drop_excluding_lo:rate5m</w:t>
             </w:r>
           </w:p>
           <w:p>
@@ -3380,13 +3118,8 @@
               <w:spacing w:after="160" w:line="259" w:lineRule="auto"/>
               <w:cnfStyle w:val="000000100000" w:firstRow="0" w:lastRow="0" w:firstColumn="0" w:lastColumn="0" w:oddVBand="0" w:evenVBand="0" w:oddHBand="1" w:evenHBand="0" w:firstRowFirstColumn="0" w:firstRowLastColumn="0" w:lastRowFirstColumn="0" w:lastRowLastColumn="0"/>
             </w:pPr>
-            <w:proofErr w:type="gramStart"/>
-            <w:r>
-              <w:t>instance:node</w:t>
-            </w:r>
-            <w:proofErr w:type="gramEnd"/>
-            <w:r>
-              <w:t>_network_transmit_drop_excluding_lo:rate5m</w:t>
+            <w:r>
+              <w:t>instance:node_network_transmit_drop_excluding_lo:rate5m</w:t>
             </w:r>
           </w:p>
           <w:p>
@@ -3400,15 +3133,7 @@
               <w:cnfStyle w:val="000000100000" w:firstRow="0" w:lastRow="0" w:firstColumn="0" w:lastColumn="0" w:oddVBand="0" w:evenVBand="0" w:oddHBand="1" w:evenHBand="0" w:firstRowFirstColumn="0" w:firstRowLastColumn="0" w:lastRowFirstColumn="0" w:lastRowLastColumn="0"/>
             </w:pPr>
             <w:r>
-              <w:t>instance_</w:t>
-            </w:r>
-            <w:proofErr w:type="gramStart"/>
-            <w:r>
-              <w:t>device:node</w:t>
-            </w:r>
-            <w:proofErr w:type="gramEnd"/>
-            <w:r>
-              <w:t>_disk_io_time_seconds:rate5m</w:t>
+              <w:t>instance_device:node_disk_io_time_seconds:rate5m</w:t>
             </w:r>
           </w:p>
           <w:p>
@@ -3422,15 +3147,7 @@
               <w:cnfStyle w:val="000000100000" w:firstRow="0" w:lastRow="0" w:firstColumn="0" w:lastColumn="0" w:oddVBand="0" w:evenVBand="0" w:oddHBand="1" w:evenHBand="0" w:firstRowFirstColumn="0" w:firstRowLastColumn="0" w:lastRowFirstColumn="0" w:lastRowLastColumn="0"/>
             </w:pPr>
             <w:r>
-              <w:t>instance_</w:t>
-            </w:r>
-            <w:proofErr w:type="gramStart"/>
-            <w:r>
-              <w:t>device:node</w:t>
-            </w:r>
-            <w:proofErr w:type="gramEnd"/>
-            <w:r>
-              <w:t>_disk_io_time_weighted_seconds:rate5m</w:t>
+              <w:t>instance_device:node_disk_io_time_weighted_seconds:rate5m</w:t>
             </w:r>
           </w:p>
           <w:p>
@@ -3444,14 +3161,9 @@
               <w:cnfStyle w:val="000000100000" w:firstRow="0" w:lastRow="0" w:firstColumn="0" w:lastColumn="0" w:oddVBand="0" w:evenVBand="0" w:oddHBand="1" w:evenHBand="0" w:firstRowFirstColumn="0" w:firstRowLastColumn="0" w:lastRowFirstColumn="0" w:lastRowLastColumn="0"/>
             </w:pPr>
             <w:proofErr w:type="spellStart"/>
-            <w:proofErr w:type="gramStart"/>
             <w:r>
               <w:lastRenderedPageBreak/>
-              <w:t>instance:node</w:t>
-            </w:r>
-            <w:proofErr w:type="gramEnd"/>
-            <w:r>
-              <w:t>_num_cpu:sum</w:t>
+              <w:t>instance:node_num_cpu:sum</w:t>
             </w:r>
             <w:proofErr w:type="spellEnd"/>
           </w:p>
@@ -4029,6 +3741,303 @@
             <w:pPr>
               <w:cnfStyle w:val="000000000000" w:firstRow="0" w:lastRow="0" w:firstColumn="0" w:lastColumn="0" w:oddVBand="0" w:evenVBand="0" w:oddHBand="0" w:evenHBand="0" w:firstRowFirstColumn="0" w:firstRowLastColumn="0" w:lastRowFirstColumn="0" w:lastRowLastColumn="0"/>
             </w:pPr>
+          </w:p>
+        </w:tc>
+      </w:tr>
+      <w:tr>
+        <w:trPr>
+          <w:cnfStyle w:val="000000100000" w:firstRow="0" w:lastRow="0" w:firstColumn="0" w:lastColumn="0" w:oddVBand="0" w:evenVBand="0" w:oddHBand="1" w:evenHBand="0" w:firstRowFirstColumn="0" w:firstRowLastColumn="0" w:lastRowFirstColumn="0" w:lastRowLastColumn="0"/>
+        </w:trPr>
+        <w:tc>
+          <w:tcPr>
+            <w:cnfStyle w:val="001000000000" w:firstRow="0" w:lastRow="0" w:firstColumn="1" w:lastColumn="0" w:oddVBand="0" w:evenVBand="0" w:oddHBand="0" w:evenHBand="0" w:firstRowFirstColumn="0" w:firstRowLastColumn="0" w:lastRowFirstColumn="0" w:lastRowLastColumn="0"/>
+            <w:tcW w:w="625" w:type="dxa"/>
+          </w:tcPr>
+          <w:p>
+            <w:pPr>
+              <w:ind w:left="360"/>
+            </w:pPr>
+            <w:r>
+              <w:lastRenderedPageBreak/>
+              <w:t>9</w:t>
+            </w:r>
+          </w:p>
+        </w:tc>
+        <w:tc>
+          <w:tcPr>
+            <w:tcW w:w="810" w:type="dxa"/>
+          </w:tcPr>
+          <w:p>
+            <w:pPr>
+              <w:cnfStyle w:val="000000100000" w:firstRow="0" w:lastRow="0" w:firstColumn="0" w:lastColumn="0" w:oddVBand="0" w:evenVBand="0" w:oddHBand="1" w:evenHBand="0" w:firstRowFirstColumn="0" w:firstRowLastColumn="0" w:lastRowFirstColumn="0" w:lastRowLastColumn="0"/>
+            </w:pPr>
+            <w:r>
+              <w:t>Kubernetes / Compute Resources / Workload</w:t>
+            </w:r>
+          </w:p>
+        </w:tc>
+        <w:tc>
+          <w:tcPr>
+            <w:tcW w:w="1412" w:type="dxa"/>
+          </w:tcPr>
+          <w:p>
+            <w:pPr>
+              <w:cnfStyle w:val="000000100000" w:firstRow="0" w:lastRow="0" w:firstColumn="0" w:lastColumn="0" w:oddVBand="0" w:evenVBand="0" w:oddHBand="1" w:evenHBand="0" w:firstRowFirstColumn="0" w:firstRowLastColumn="0" w:lastRowFirstColumn="0" w:lastRowLastColumn="0"/>
+            </w:pPr>
+            <w:r>
+              <w:t>k8s-resources-workload.json</w:t>
+            </w:r>
+          </w:p>
+        </w:tc>
+        <w:tc>
+          <w:tcPr>
+            <w:tcW w:w="2908" w:type="dxa"/>
+          </w:tcPr>
+          <w:p>
+            <w:pPr>
+              <w:pStyle w:val="ListParagraph"/>
+              <w:numPr>
+                <w:ilvl w:val="0"/>
+                <w:numId w:val="28"/>
+              </w:numPr>
+              <w:cnfStyle w:val="000000100000" w:firstRow="0" w:lastRow="0" w:firstColumn="0" w:lastColumn="0" w:oddVBand="0" w:evenVBand="0" w:oddHBand="1" w:evenHBand="0" w:firstRowFirstColumn="0" w:firstRowLastColumn="0" w:lastRowFirstColumn="0" w:lastRowLastColumn="0"/>
+            </w:pPr>
+            <w:proofErr w:type="spellStart"/>
+            <w:r>
+              <w:t>kube_pod_container_resource_requests</w:t>
+            </w:r>
+            <w:proofErr w:type="spellEnd"/>
+          </w:p>
+          <w:p>
+            <w:pPr>
+              <w:pStyle w:val="ListParagraph"/>
+              <w:numPr>
+                <w:ilvl w:val="0"/>
+                <w:numId w:val="28"/>
+              </w:numPr>
+              <w:cnfStyle w:val="000000100000" w:firstRow="0" w:lastRow="0" w:firstColumn="0" w:lastColumn="0" w:oddVBand="0" w:evenVBand="0" w:oddHBand="1" w:evenHBand="0" w:firstRowFirstColumn="0" w:firstRowLastColumn="0" w:lastRowFirstColumn="0" w:lastRowLastColumn="0"/>
+            </w:pPr>
+            <w:proofErr w:type="spellStart"/>
+            <w:r>
+              <w:t>kube_pod_container_resource_limits</w:t>
+            </w:r>
+            <w:proofErr w:type="spellEnd"/>
+          </w:p>
+          <w:p>
+            <w:pPr>
+              <w:pStyle w:val="ListParagraph"/>
+              <w:numPr>
+                <w:ilvl w:val="0"/>
+                <w:numId w:val="28"/>
+              </w:numPr>
+              <w:cnfStyle w:val="000000100000" w:firstRow="0" w:lastRow="0" w:firstColumn="0" w:lastColumn="0" w:oddVBand="0" w:evenVBand="0" w:oddHBand="1" w:evenHBand="0" w:firstRowFirstColumn="0" w:firstRowLastColumn="0" w:lastRowFirstColumn="0" w:lastRowLastColumn="0"/>
+            </w:pPr>
+            <w:proofErr w:type="spellStart"/>
+            <w:r>
+              <w:t>container_memory_working_set_bytes</w:t>
+            </w:r>
+            <w:proofErr w:type="spellEnd"/>
+          </w:p>
+          <w:p>
+            <w:pPr>
+              <w:pStyle w:val="ListParagraph"/>
+              <w:numPr>
+                <w:ilvl w:val="0"/>
+                <w:numId w:val="28"/>
+              </w:numPr>
+              <w:cnfStyle w:val="000000100000" w:firstRow="0" w:lastRow="0" w:firstColumn="0" w:lastColumn="0" w:oddVBand="0" w:evenVBand="0" w:oddHBand="1" w:evenHBand="0" w:firstRowFirstColumn="0" w:firstRowLastColumn="0" w:lastRowFirstColumn="0" w:lastRowLastColumn="0"/>
+            </w:pPr>
+            <w:proofErr w:type="spellStart"/>
+            <w:r>
+              <w:t>container_network_receive_bytes_total</w:t>
+            </w:r>
+            <w:proofErr w:type="spellEnd"/>
+          </w:p>
+          <w:p>
+            <w:pPr>
+              <w:pStyle w:val="ListParagraph"/>
+              <w:numPr>
+                <w:ilvl w:val="0"/>
+                <w:numId w:val="28"/>
+              </w:numPr>
+              <w:cnfStyle w:val="000000100000" w:firstRow="0" w:lastRow="0" w:firstColumn="0" w:lastColumn="0" w:oddVBand="0" w:evenVBand="0" w:oddHBand="1" w:evenHBand="0" w:firstRowFirstColumn="0" w:firstRowLastColumn="0" w:lastRowFirstColumn="0" w:lastRowLastColumn="0"/>
+            </w:pPr>
+            <w:proofErr w:type="spellStart"/>
+            <w:r>
+              <w:t>container_network_transmit_bytes_total</w:t>
+            </w:r>
+            <w:proofErr w:type="spellEnd"/>
+          </w:p>
+          <w:p>
+            <w:pPr>
+              <w:pStyle w:val="ListParagraph"/>
+              <w:numPr>
+                <w:ilvl w:val="0"/>
+                <w:numId w:val="28"/>
+              </w:numPr>
+              <w:cnfStyle w:val="000000100000" w:firstRow="0" w:lastRow="0" w:firstColumn="0" w:lastColumn="0" w:oddVBand="0" w:evenVBand="0" w:oddHBand="1" w:evenHBand="0" w:firstRowFirstColumn="0" w:firstRowLastColumn="0" w:lastRowFirstColumn="0" w:lastRowLastColumn="0"/>
+            </w:pPr>
+            <w:proofErr w:type="spellStart"/>
+            <w:r>
+              <w:t>container_network_receive_packets_total</w:t>
+            </w:r>
+            <w:proofErr w:type="spellEnd"/>
+          </w:p>
+          <w:p>
+            <w:pPr>
+              <w:pStyle w:val="ListParagraph"/>
+              <w:numPr>
+                <w:ilvl w:val="0"/>
+                <w:numId w:val="28"/>
+              </w:numPr>
+              <w:cnfStyle w:val="000000100000" w:firstRow="0" w:lastRow="0" w:firstColumn="0" w:lastColumn="0" w:oddVBand="0" w:evenVBand="0" w:oddHBand="1" w:evenHBand="0" w:firstRowFirstColumn="0" w:firstRowLastColumn="0" w:lastRowFirstColumn="0" w:lastRowLastColumn="0"/>
+            </w:pPr>
+            <w:proofErr w:type="spellStart"/>
+            <w:r>
+              <w:t>container_network_transmit_packets_total</w:t>
+            </w:r>
+            <w:proofErr w:type="spellEnd"/>
+          </w:p>
+          <w:p>
+            <w:pPr>
+              <w:pStyle w:val="ListParagraph"/>
+              <w:numPr>
+                <w:ilvl w:val="0"/>
+                <w:numId w:val="28"/>
+              </w:numPr>
+              <w:cnfStyle w:val="000000100000" w:firstRow="0" w:lastRow="0" w:firstColumn="0" w:lastColumn="0" w:oddVBand="0" w:evenVBand="0" w:oddHBand="1" w:evenHBand="0" w:firstRowFirstColumn="0" w:firstRowLastColumn="0" w:lastRowFirstColumn="0" w:lastRowLastColumn="0"/>
+            </w:pPr>
+            <w:proofErr w:type="spellStart"/>
+            <w:r>
+              <w:t>container_network_receive_packets_dropped_total</w:t>
+            </w:r>
+            <w:proofErr w:type="spellEnd"/>
+          </w:p>
+          <w:p>
+            <w:pPr>
+              <w:pStyle w:val="ListParagraph"/>
+              <w:numPr>
+                <w:ilvl w:val="0"/>
+                <w:numId w:val="28"/>
+              </w:numPr>
+              <w:cnfStyle w:val="000000100000" w:firstRow="0" w:lastRow="0" w:firstColumn="0" w:lastColumn="0" w:oddVBand="0" w:evenVBand="0" w:oddHBand="1" w:evenHBand="0" w:firstRowFirstColumn="0" w:firstRowLastColumn="0" w:lastRowFirstColumn="0" w:lastRowLastColumn="0"/>
+            </w:pPr>
+            <w:proofErr w:type="spellStart"/>
+            <w:r>
+              <w:t>container_network_transmit_packets_dropped_total</w:t>
+            </w:r>
+            <w:proofErr w:type="spellEnd"/>
+          </w:p>
+          <w:p>
+            <w:pPr>
+              <w:pStyle w:val="ListParagraph"/>
+              <w:numPr>
+                <w:ilvl w:val="0"/>
+                <w:numId w:val="28"/>
+              </w:numPr>
+              <w:cnfStyle w:val="000000100000" w:firstRow="0" w:lastRow="0" w:firstColumn="0" w:lastColumn="0" w:oddVBand="0" w:evenVBand="0" w:oddHBand="1" w:evenHBand="0" w:firstRowFirstColumn="0" w:firstRowLastColumn="0" w:lastRowFirstColumn="0" w:lastRowLastColumn="0"/>
+            </w:pPr>
+            <w:proofErr w:type="spellStart"/>
+            <w:r>
+              <w:t>kube_namespace_status_phase</w:t>
+            </w:r>
+            <w:proofErr w:type="spellEnd"/>
+          </w:p>
+        </w:tc>
+        <w:tc>
+          <w:tcPr>
+            <w:tcW w:w="3420" w:type="dxa"/>
+          </w:tcPr>
+          <w:p>
+            <w:pPr>
+              <w:pStyle w:val="ListParagraph"/>
+              <w:numPr>
+                <w:ilvl w:val="0"/>
+                <w:numId w:val="29"/>
+              </w:numPr>
+              <w:cnfStyle w:val="000000100000" w:firstRow="0" w:lastRow="0" w:firstColumn="0" w:lastColumn="0" w:oddVBand="0" w:evenVBand="0" w:oddHBand="1" w:evenHBand="0" w:firstRowFirstColumn="0" w:firstRowLastColumn="0" w:lastRowFirstColumn="0" w:lastRowLastColumn="0"/>
+            </w:pPr>
+            <w:r>
+              <w:t>node_namespace_pod_container:container_cpu_usage_seconds_total:sum_irate</w:t>
+            </w:r>
+          </w:p>
+          <w:p>
+            <w:pPr>
+              <w:pStyle w:val="ListParagraph"/>
+              <w:numPr>
+                <w:ilvl w:val="0"/>
+                <w:numId w:val="29"/>
+              </w:numPr>
+              <w:cnfStyle w:val="000000100000" w:firstRow="0" w:lastRow="0" w:firstColumn="0" w:lastColumn="0" w:oddVBand="0" w:evenVBand="0" w:oddHBand="1" w:evenHBand="0" w:firstRowFirstColumn="0" w:firstRowLastColumn="0" w:lastRowFirstColumn="0" w:lastRowLastColumn="0"/>
+            </w:pPr>
+            <w:proofErr w:type="spellStart"/>
+            <w:r>
+              <w:t>namespace_workload_pod:kube_pod_owner:relabel</w:t>
+            </w:r>
+            <w:proofErr w:type="spellEnd"/>
+          </w:p>
+        </w:tc>
+        <w:tc>
+          <w:tcPr>
+            <w:tcW w:w="5220" w:type="dxa"/>
+          </w:tcPr>
+          <w:p>
+            <w:pPr>
+              <w:pStyle w:val="ListParagraph"/>
+              <w:numPr>
+                <w:ilvl w:val="0"/>
+                <w:numId w:val="28"/>
+              </w:numPr>
+              <w:cnfStyle w:val="000000100000" w:firstRow="0" w:lastRow="0" w:firstColumn="0" w:lastColumn="0" w:oddVBand="0" w:evenVBand="0" w:oddHBand="1" w:evenHBand="0" w:firstRowFirstColumn="0" w:firstRowLastColumn="0" w:lastRowFirstColumn="0" w:lastRowLastColumn="0"/>
+            </w:pPr>
+            <w:r>
+              <w:t>container_cpu_usage_seconds_total</w:t>
+            </w:r>
+          </w:p>
+          <w:p>
+            <w:pPr>
+              <w:pStyle w:val="ListParagraph"/>
+              <w:numPr>
+                <w:ilvl w:val="0"/>
+                <w:numId w:val="28"/>
+              </w:numPr>
+              <w:cnfStyle w:val="000000100000" w:firstRow="0" w:lastRow="0" w:firstColumn="0" w:lastColumn="0" w:oddVBand="0" w:evenVBand="0" w:oddHBand="1" w:evenHBand="0" w:firstRowFirstColumn="0" w:firstRowLastColumn="0" w:lastRowFirstColumn="0" w:lastRowLastColumn="0"/>
+            </w:pPr>
+            <w:proofErr w:type="spellStart"/>
+            <w:r>
+              <w:t>kube_pod_info</w:t>
+            </w:r>
+            <w:proofErr w:type="spellEnd"/>
+          </w:p>
+          <w:p>
+            <w:pPr>
+              <w:pStyle w:val="ListParagraph"/>
+              <w:numPr>
+                <w:ilvl w:val="0"/>
+                <w:numId w:val="28"/>
+              </w:numPr>
+              <w:cnfStyle w:val="000000100000" w:firstRow="0" w:lastRow="0" w:firstColumn="0" w:lastColumn="0" w:oddVBand="0" w:evenVBand="0" w:oddHBand="1" w:evenHBand="0" w:firstRowFirstColumn="0" w:firstRowLastColumn="0" w:lastRowFirstColumn="0" w:lastRowLastColumn="0"/>
+            </w:pPr>
+            <w:proofErr w:type="spellStart"/>
+            <w:r>
+              <w:t>kube_pod_owner</w:t>
+            </w:r>
+            <w:proofErr w:type="spellEnd"/>
+          </w:p>
+          <w:p>
+            <w:pPr>
+              <w:pStyle w:val="ListParagraph"/>
+              <w:numPr>
+                <w:ilvl w:val="0"/>
+                <w:numId w:val="28"/>
+              </w:numPr>
+              <w:cnfStyle w:val="000000100000" w:firstRow="0" w:lastRow="0" w:firstColumn="0" w:lastColumn="0" w:oddVBand="0" w:evenVBand="0" w:oddHBand="1" w:evenHBand="0" w:firstRowFirstColumn="0" w:firstRowLastColumn="0" w:lastRowFirstColumn="0" w:lastRowLastColumn="0"/>
+            </w:pPr>
+            <w:proofErr w:type="spellStart"/>
+            <w:r>
+              <w:t>kube_replicaset_owner</w:t>
+            </w:r>
+            <w:proofErr w:type="spellEnd"/>
           </w:p>
         </w:tc>
       </w:tr>
@@ -4113,11 +4122,7 @@
           </w:tcPr>
           <w:p>
             <w:pPr>
-              <w:pStyle w:val="ListParagraph"/>
-              <w:numPr>
-                <w:ilvl w:val="0"/>
-                <w:numId w:val="26"/>
-              </w:numPr>
+              <w:ind w:left="360"/>
             </w:pPr>
           </w:p>
         </w:tc>
@@ -4127,13 +4132,8 @@
           </w:tcPr>
           <w:p>
             <w:r>
-              <w:t>K8s-resources-</w:t>
-            </w:r>
-            <w:proofErr w:type="gramStart"/>
-            <w:r>
-              <w:t>cluster.json</w:t>
-            </w:r>
-            <w:proofErr w:type="gramEnd"/>
+              <w:t>K8s-resources-cluster.json</w:t>
+            </w:r>
           </w:p>
         </w:tc>
         <w:tc>
@@ -4201,49 +4201,39 @@
           </w:tcPr>
           <w:p>
             <w:r>
-              <w:t>K8s-resources-</w:t>
-            </w:r>
-            <w:proofErr w:type="gramStart"/>
-            <w:r>
-              <w:t>name</w:t>
+              <w:t>K8s-resources-namespace.json</w:t>
+            </w:r>
+          </w:p>
+        </w:tc>
+        <w:tc>
+          <w:tcPr>
+            <w:tcW w:w="5403" w:type="dxa"/>
+          </w:tcPr>
+          <w:p>
+            <w:r>
+              <w:t>Kubernetes / Compute Resources / Namespace (Pods)</w:t>
+            </w:r>
+          </w:p>
+        </w:tc>
+        <w:tc>
+          <w:tcPr>
+            <w:tcW w:w="7650" w:type="dxa"/>
+          </w:tcPr>
+          <w:p>
+            <w:r>
+              <w:t>`</w:t>
+            </w:r>
+            <w:r>
+              <w:t>cadvisor = container_memory_working_set_bytes|container_memory_rss|container_memory_cache|container_memory_swap|container_network_receive_bytes_total|container_network_transmit_bytes_total|container_network_receive_packets_total|container_network_transmit_packets_total|container_network_receive_packets_dropped_total|container_network_transmit_packets_dropped_total|container_fs_reads_total|container_fs_writes_total|container_fs_reads_bytes_total|container_fs_writes_bytes_total|container_cpu_usage_seconds_total</w:t>
+            </w:r>
+          </w:p>
+          <w:p>
+            <w:r>
+              <w:t>kubestate = kube_pod_container_resource_requests|kube_pod_container_resource_limits|ku</w:t>
             </w:r>
             <w:r>
               <w:lastRenderedPageBreak/>
-              <w:t>space.json</w:t>
-            </w:r>
-            <w:proofErr w:type="gramEnd"/>
-          </w:p>
-        </w:tc>
-        <w:tc>
-          <w:tcPr>
-            <w:tcW w:w="5403" w:type="dxa"/>
-          </w:tcPr>
-          <w:p>
-            <w:r>
-              <w:lastRenderedPageBreak/>
-              <w:t>Kubernetes / Compute Resources / Namespace (Pods)</w:t>
-            </w:r>
-          </w:p>
-        </w:tc>
-        <w:tc>
-          <w:tcPr>
-            <w:tcW w:w="7650" w:type="dxa"/>
-          </w:tcPr>
-          <w:p>
-            <w:r>
-              <w:t>`</w:t>
-            </w:r>
-            <w:r>
-              <w:t>cadvisor = container_memory_working_set_bytes|container_memory_rss|container_memory_cache|container_memory_swap|container_network_receive_bytes_total|container_network_transmit_bytes_total|container_network_receive_packets_total|container_network_transmit_packets_total|container_network_receive_packets_dr</w:t>
-            </w:r>
-            <w:r>
-              <w:lastRenderedPageBreak/>
-              <w:t>opped_total|container_network_transmit_packets_dropped_total|container_fs_reads_total|container_fs_writes_total|container_fs_reads_bytes_total|container_fs_writes_bytes_total|container_cpu_usage_seconds_total</w:t>
-            </w:r>
-          </w:p>
-          <w:p>
-            <w:r>
-              <w:t>kubestate = kube_pod_container_resource_requests|kube_pod_container_resource_limits|kube_resourcequota|kube_namespace_status_phase|kube_pod_info|kube_pod_container_resource_requests|kube_pod_status_phase|kube_pod_container_resource_limits</w:t>
+              <w:t>be_resourcequota|kube_namespace_status_phase|kube_pod_info|kube_pod_container_resource_requests|kube_pod_status_phase|kube_pod_container_resource_limits</w:t>
             </w:r>
             <w:r>
               <w:t>`</w:t>
@@ -4273,13 +4263,8 @@
           </w:tcPr>
           <w:p>
             <w:r>
-              <w:t>K8s-resources-</w:t>
-            </w:r>
-            <w:proofErr w:type="gramStart"/>
-            <w:r>
-              <w:t>node.json</w:t>
-            </w:r>
-            <w:proofErr w:type="gramEnd"/>
+              <w:t>K8s-resources-node.json</w:t>
+            </w:r>
           </w:p>
         </w:tc>
         <w:tc>
@@ -4336,13 +4321,8 @@
           </w:tcPr>
           <w:p>
             <w:r>
-              <w:t>K8s-resources-</w:t>
-            </w:r>
-            <w:proofErr w:type="gramStart"/>
-            <w:r>
-              <w:t>pod.json</w:t>
-            </w:r>
-            <w:proofErr w:type="gramEnd"/>
+              <w:t>K8s-resources-pod.json</w:t>
+            </w:r>
           </w:p>
         </w:tc>
         <w:tc>
@@ -4399,17 +4379,8 @@
           </w:tcPr>
           <w:p>
             <w:r>
-              <w:t>K8s-resources-workl</w:t>
-            </w:r>
-            <w:r>
-              <w:lastRenderedPageBreak/>
-              <w:t>oads-</w:t>
-            </w:r>
-            <w:proofErr w:type="gramStart"/>
-            <w:r>
-              <w:t>namespace.json</w:t>
-            </w:r>
-            <w:proofErr w:type="gramEnd"/>
+              <w:t>K8s-resources-workloads-namespace.json</w:t>
+            </w:r>
           </w:p>
         </w:tc>
         <w:tc>
@@ -4418,7 +4389,6 @@
           </w:tcPr>
           <w:p>
             <w:r>
-              <w:lastRenderedPageBreak/>
               <w:t>Kubernetes / Compute Resources / Namespace (Workloads)</w:t>
             </w:r>
           </w:p>
@@ -4432,11 +4402,7 @@
               <w:t>`</w:t>
             </w:r>
             <w:r>
-              <w:t>cadvisor = container_memory_working_set_bytes|container_network_receive_bytes_total|container_network_transmit_bytes_total|container_network_receive_packets_tot</w:t>
-            </w:r>
-            <w:r>
-              <w:lastRenderedPageBreak/>
-              <w:t>al|container_network_transmit_packets_total|container_network_receive_packets_dropped_total|container_network_transmit_packets_dropped_total</w:t>
+              <w:t>cadvisor = container_memory_working_set_bytes|container_network_receive_bytes_total|container_network_transmit_bytes_total|container_network_receive_packets_total|container_network_transmit_packets_total|container_network_receive_packets_dropped_total|container_network_transmit_packets_dropped_total</w:t>
             </w:r>
           </w:p>
           <w:p>
@@ -4558,12 +4524,10 @@
               <w:t>-</w:t>
             </w:r>
             <w:proofErr w:type="spellStart"/>
-            <w:proofErr w:type="gramStart"/>
             <w:r>
               <w:t>use.json</w:t>
             </w:r>
             <w:proofErr w:type="spellEnd"/>
-            <w:proofErr w:type="gramEnd"/>
           </w:p>
           <w:p/>
         </w:tc>
@@ -4591,11 +4555,7 @@
             </w:r>
             <w:proofErr w:type="spellEnd"/>
             <w:r>
-              <w:t xml:space="preserve"> = node_filesystem_avail_bytes|node_filesystem_size_bytes|node_time_seconds|node_exporter_build_info|node_cpu_seconds_total|node_load1|node_memory_MemAvailable_bytes|node_memory_Buffers_bytes|node_memory_Cached_bytes|node_memory_MemFree_bytes|node_memory_Slab_bytes|node_memory_Me</w:t>
-            </w:r>
-            <w:r>
-              <w:lastRenderedPageBreak/>
-              <w:t>mTotal_bytes|node_vmstat_pgmajfault|node_network_receive_bytes_total|node_network_transmit_bytes_total|node_network_receive_drop_total|node_network_transmit_drop_total|node_disk_io_time_seconds_total|node_disk_io_time_weighted_seconds_total</w:t>
+              <w:t xml:space="preserve"> = node_filesystem_avail_bytes|node_filesystem_size_bytes|node_time_seconds|node_exporter_build_info|node_cpu_seconds_total|node_load1|node_memory_MemAvailable_bytes|node_memory_Buffers_bytes|node_memory_Cached_bytes|node_memory_MemFree_bytes|node_memory_Slab_bytes|node_memory_MemTotal_bytes|node_vmstat_pgmajfault|node_network_receive_bytes_total|node_network_transmit_bytes_total|node_network_receive_drop_total|node_network_transmit_drop_total|node_disk_io_time_seconds_total|node_disk_io_time_weighted_seconds_total</w:t>
             </w:r>
             <w:r>
               <w:t>`</w:t>
@@ -4656,6 +4616,67 @@
             <w:proofErr w:type="spellEnd"/>
             <w:r>
               <w:t xml:space="preserve"> = node_cpu_seconds_total|node_load1|node_load5|node_load15|node_memory_MemTotal_bytes|node_memory_MemFree_bytes|node_memory_Buffers_bytes|node_memory_Cached_bytes|node_memory_MemAvailable_bytes|node_disk_read_bytes_total|node_disk_written_bytes_total|node_disk_io_time_seconds_total|node_filesystem_size_bytes|node_filesystem_avail_bytes|node_network_receive_bytes_total|node_network_transmit_bytes_total|node_uname_info</w:t>
+            </w:r>
+            <w:r>
+              <w:t>`</w:t>
+            </w:r>
+          </w:p>
+          <w:p/>
+        </w:tc>
+      </w:tr>
+      <w:tr>
+        <w:tc>
+          <w:tcPr>
+            <w:tcW w:w="255" w:type="dxa"/>
+          </w:tcPr>
+          <w:p>
+            <w:pPr>
+              <w:pStyle w:val="ListParagraph"/>
+              <w:numPr>
+                <w:ilvl w:val="0"/>
+                <w:numId w:val="26"/>
+              </w:numPr>
+            </w:pPr>
+          </w:p>
+        </w:tc>
+        <w:tc>
+          <w:tcPr>
+            <w:tcW w:w="727" w:type="dxa"/>
+          </w:tcPr>
+          <w:p>
+            <w:r>
+              <w:t>k8s-resources-workload.json</w:t>
+            </w:r>
+          </w:p>
+        </w:tc>
+        <w:tc>
+          <w:tcPr>
+            <w:tcW w:w="5403" w:type="dxa"/>
+          </w:tcPr>
+          <w:p>
+            <w:r>
+              <w:t>Kubernetes / Compute Resources / Workload</w:t>
+            </w:r>
+          </w:p>
+        </w:tc>
+        <w:tc>
+          <w:tcPr>
+            <w:tcW w:w="7650" w:type="dxa"/>
+          </w:tcPr>
+          <w:p>
+            <w:r>
+              <w:t xml:space="preserve">`cadvisor = </w:t>
+            </w:r>
+            <w:r>
+              <w:t>container_cpu_usage_seconds_total|container_memory_working_set_bytes|container_network_receive_bytes_total|container_network_transmit_bytes_total|container_network_receive_packets_total|container_network_transmit_packets_total|container_network_receive_packets_dropped_total|container_network_transmit_packets_dropped_total</w:t>
+            </w:r>
+          </w:p>
+          <w:p>
+            <w:r>
+              <w:t xml:space="preserve">kubestate = </w:t>
+            </w:r>
+            <w:r>
+              <w:t>kube_pod_container_resource_requests|kube_pod_container_resource_limits|kube_namespace_status_phase|kube_pod_info|kube_pod_owner|kube_replicaset_owner</w:t>
             </w:r>
             <w:r>
               <w:t>`</w:t>
@@ -4693,17 +4714,8 @@
           <w:b/>
           <w:bCs/>
         </w:rPr>
-        <w:t xml:space="preserve"> and their </w:t>
+        <w:t xml:space="preserve"> and their metrics :</w:t>
       </w:r>
-      <w:proofErr w:type="gramStart"/>
-      <w:r>
-        <w:rPr>
-          <w:b/>
-          <w:bCs/>
-        </w:rPr>
-        <w:t>metrics :</w:t>
-      </w:r>
-      <w:proofErr w:type="gramEnd"/>
     </w:p>
     <w:tbl>
       <w:tblPr>
@@ -5134,7 +5146,6 @@
           <w:p>
             <w:proofErr w:type="spellStart"/>
             <w:r>
-              <w:lastRenderedPageBreak/>
               <w:t>kube_horizontalpodautoscaler_spec_max_replicas</w:t>
             </w:r>
             <w:proofErr w:type="spellEnd"/>
@@ -5685,7 +5696,6 @@
         <w:t xml:space="preserve"> </w:t>
       </w:r>
       <w:proofErr w:type="spellStart"/>
-      <w:proofErr w:type="gramStart"/>
       <w:r>
         <w:rPr>
           <w:b/>
@@ -5701,7 +5711,6 @@
         </w:rPr>
         <w:t xml:space="preserve"> :</w:t>
       </w:r>
-      <w:proofErr w:type="gramEnd"/>
     </w:p>
     <w:p>
       <w:r>
@@ -5721,6 +5730,7 @@
           <w:b/>
           <w:bCs/>
         </w:rPr>
+        <w:lastRenderedPageBreak/>
         <w:t xml:space="preserve">All Defaults (dashboards + </w:t>
       </w:r>
       <w:proofErr w:type="spellStart"/>
@@ -5754,7 +5764,6 @@
         <w:t xml:space="preserve"> </w:t>
       </w:r>
       <w:proofErr w:type="spellStart"/>
-      <w:proofErr w:type="gramStart"/>
       <w:r>
         <w:rPr>
           <w:b/>
@@ -5777,18 +5786,13 @@
         </w:rPr>
         <w:t xml:space="preserve"> :</w:t>
       </w:r>
-      <w:proofErr w:type="gramEnd"/>
     </w:p>
     <w:p>
       <w:r>
         <w:t>kubelet = kubelet_node_name|kubelet_running_pods|kubelet_running_pod_count|kubelet_running_sum_containers|kubelet_running_container_count|volume_manager_total_volumes|kubelet_node_config_error|kubelet_runtime_operations_total|kubelet_runtime_operations_errors_total|kubelet_runtime_operations_duration_seconds_bucket|kubelet_runtime_operations_duration_seconds_sum|</w:t>
       </w:r>
       <w:r>
-        <w:t xml:space="preserve"> </w:t>
-      </w:r>
-      <w:r>
-        <w:lastRenderedPageBreak/>
-        <w:t>kubelet_runtime_operations_duration_seconds_count</w:t>
+        <w:t xml:space="preserve"> kubelet_runtime_operations_duration_seconds_count</w:t>
       </w:r>
       <w:r>
         <w:t>|</w:t>
@@ -5823,7 +5827,11 @@
       </w:r>
       <w:proofErr w:type="spellEnd"/>
       <w:r>
-        <w:t xml:space="preserve"> = node_memory_MemTotal_bytes|node_cpu_seconds_total|node_memory_MemAvailable_bytes|node_memory_Buffers_bytes|node_memory_Cached_bytes|node_memory_MemFree_bytes|node_memory_Slab_bytes|node_filesystem_avail_bytes|node_filesystem_size_bytes|node_time_seconds|node_exporter_build_info|node_load1|node_vmstat_pgmajfault|node_network_receive_bytes_total|node_network_transmit_bytes_total|node_network_receive_drop_total|node_network_transmit_drop_total|node_disk_io_time_seconds_total|node_disk_io_time_weighted_seconds_total|node_load5|node_load15|node_disk_read_bytes_total|node_disk_written_bytes_total|node_uname_info|kubernetes_build_info</w:t>
+        <w:t xml:space="preserve"> = node_memory_MemTotal_bytes|node_cpu_seconds_total|node_memory_MemAvailable_bytes|node_memory_Buffers_bytes|node_memory</w:t>
+      </w:r>
+      <w:r>
+        <w:lastRenderedPageBreak/>
+        <w:t>_Cached_bytes|node_memory_MemFree_bytes|node_memory_Slab_bytes|node_filesystem_avail_bytes|node_filesystem_size_bytes|node_time_seconds|node_exporter_build_info|node_load1|node_vmstat_pgmajfault|node_network_receive_bytes_total|node_network_transmit_bytes_total|node_network_receive_drop_total|node_network_transmit_drop_total|node_disk_io_time_seconds_total|node_disk_io_time_weighted_seconds_total|node_load5|node_load15|node_disk_read_bytes_total|node_disk_written_bytes_total|node_uname_info|kubernetes_build_info</w:t>
       </w:r>
     </w:p>
     <w:p/>
@@ -5843,7 +5851,6 @@
       </w:r>
     </w:p>
     <w:p>
-      <w:proofErr w:type="gramStart"/>
       <w:r>
         <w:rPr>
           <w:b/>
@@ -5851,7 +5858,6 @@
         </w:rPr>
         <w:t>Linux :</w:t>
       </w:r>
-      <w:proofErr w:type="gramEnd"/>
       <w:r>
         <w:t xml:space="preserve"> kubelet, kubestate, cadvisor, </w:t>
       </w:r>
@@ -6942,6 +6948,95 @@
     </w:lvl>
   </w:abstractNum>
   <w:abstractNum w:abstractNumId="12" w15:restartNumberingAfterBreak="0">
+    <w:nsid w:val="2D560140"/>
+    <w:multiLevelType w:val="hybridMultilevel"/>
+    <w:tmpl w:val="A5A2C62E"/>
+    <w:lvl w:ilvl="0" w:tplc="9CBC4348">
+      <w:start w:val="1"/>
+      <w:numFmt w:val="decimal"/>
+      <w:lvlText w:val="%1."/>
+      <w:lvlJc w:val="left"/>
+      <w:pPr>
+        <w:ind w:left="1080" w:hanging="360"/>
+      </w:pPr>
+      <w:rPr>
+        <w:rFonts w:hint="default"/>
+      </w:rPr>
+    </w:lvl>
+    <w:lvl w:ilvl="1" w:tplc="04090019" w:tentative="1">
+      <w:start w:val="1"/>
+      <w:numFmt w:val="lowerLetter"/>
+      <w:lvlText w:val="%2."/>
+      <w:lvlJc w:val="left"/>
+      <w:pPr>
+        <w:ind w:left="1800" w:hanging="360"/>
+      </w:pPr>
+    </w:lvl>
+    <w:lvl w:ilvl="2" w:tplc="0409001B" w:tentative="1">
+      <w:start w:val="1"/>
+      <w:numFmt w:val="lowerRoman"/>
+      <w:lvlText w:val="%3."/>
+      <w:lvlJc w:val="right"/>
+      <w:pPr>
+        <w:ind w:left="2520" w:hanging="180"/>
+      </w:pPr>
+    </w:lvl>
+    <w:lvl w:ilvl="3" w:tplc="0409000F" w:tentative="1">
+      <w:start w:val="1"/>
+      <w:numFmt w:val="decimal"/>
+      <w:lvlText w:val="%4."/>
+      <w:lvlJc w:val="left"/>
+      <w:pPr>
+        <w:ind w:left="3240" w:hanging="360"/>
+      </w:pPr>
+    </w:lvl>
+    <w:lvl w:ilvl="4" w:tplc="04090019" w:tentative="1">
+      <w:start w:val="1"/>
+      <w:numFmt w:val="lowerLetter"/>
+      <w:lvlText w:val="%5."/>
+      <w:lvlJc w:val="left"/>
+      <w:pPr>
+        <w:ind w:left="3960" w:hanging="360"/>
+      </w:pPr>
+    </w:lvl>
+    <w:lvl w:ilvl="5" w:tplc="0409001B" w:tentative="1">
+      <w:start w:val="1"/>
+      <w:numFmt w:val="lowerRoman"/>
+      <w:lvlText w:val="%6."/>
+      <w:lvlJc w:val="right"/>
+      <w:pPr>
+        <w:ind w:left="4680" w:hanging="180"/>
+      </w:pPr>
+    </w:lvl>
+    <w:lvl w:ilvl="6" w:tplc="0409000F" w:tentative="1">
+      <w:start w:val="1"/>
+      <w:numFmt w:val="decimal"/>
+      <w:lvlText w:val="%7."/>
+      <w:lvlJc w:val="left"/>
+      <w:pPr>
+        <w:ind w:left="5400" w:hanging="360"/>
+      </w:pPr>
+    </w:lvl>
+    <w:lvl w:ilvl="7" w:tplc="04090019" w:tentative="1">
+      <w:start w:val="1"/>
+      <w:numFmt w:val="lowerLetter"/>
+      <w:lvlText w:val="%8."/>
+      <w:lvlJc w:val="left"/>
+      <w:pPr>
+        <w:ind w:left="6120" w:hanging="360"/>
+      </w:pPr>
+    </w:lvl>
+    <w:lvl w:ilvl="8" w:tplc="0409001B" w:tentative="1">
+      <w:start w:val="1"/>
+      <w:numFmt w:val="lowerRoman"/>
+      <w:lvlText w:val="%9."/>
+      <w:lvlJc w:val="right"/>
+      <w:pPr>
+        <w:ind w:left="6840" w:hanging="180"/>
+      </w:pPr>
+    </w:lvl>
+  </w:abstractNum>
+  <w:abstractNum w:abstractNumId="13" w15:restartNumberingAfterBreak="0">
     <w:nsid w:val="2E2C086A"/>
     <w:multiLevelType w:val="hybridMultilevel"/>
     <w:tmpl w:val="0908BF6A"/>
@@ -7030,7 +7125,7 @@
       </w:pPr>
     </w:lvl>
   </w:abstractNum>
-  <w:abstractNum w:abstractNumId="13" w15:restartNumberingAfterBreak="0">
+  <w:abstractNum w:abstractNumId="14" w15:restartNumberingAfterBreak="0">
     <w:nsid w:val="35134FE1"/>
     <w:multiLevelType w:val="hybridMultilevel"/>
     <w:tmpl w:val="EB26D59A"/>
@@ -7119,7 +7214,7 @@
       </w:pPr>
     </w:lvl>
   </w:abstractNum>
-  <w:abstractNum w:abstractNumId="14" w15:restartNumberingAfterBreak="0">
+  <w:abstractNum w:abstractNumId="15" w15:restartNumberingAfterBreak="0">
     <w:nsid w:val="35A364E0"/>
     <w:multiLevelType w:val="hybridMultilevel"/>
     <w:tmpl w:val="2CB46E32"/>
@@ -7208,7 +7303,7 @@
       </w:pPr>
     </w:lvl>
   </w:abstractNum>
-  <w:abstractNum w:abstractNumId="15" w15:restartNumberingAfterBreak="0">
+  <w:abstractNum w:abstractNumId="16" w15:restartNumberingAfterBreak="0">
     <w:nsid w:val="38E44A0F"/>
     <w:multiLevelType w:val="hybridMultilevel"/>
     <w:tmpl w:val="68506596"/>
@@ -7294,7 +7389,7 @@
       </w:pPr>
     </w:lvl>
   </w:abstractNum>
-  <w:abstractNum w:abstractNumId="16" w15:restartNumberingAfterBreak="0">
+  <w:abstractNum w:abstractNumId="17" w15:restartNumberingAfterBreak="0">
     <w:nsid w:val="391109D1"/>
     <w:multiLevelType w:val="hybridMultilevel"/>
     <w:tmpl w:val="FF808608"/>
@@ -7383,7 +7478,7 @@
       </w:pPr>
     </w:lvl>
   </w:abstractNum>
-  <w:abstractNum w:abstractNumId="17" w15:restartNumberingAfterBreak="0">
+  <w:abstractNum w:abstractNumId="18" w15:restartNumberingAfterBreak="0">
     <w:nsid w:val="39B9348C"/>
     <w:multiLevelType w:val="hybridMultilevel"/>
     <w:tmpl w:val="ED08E7DA"/>
@@ -7469,7 +7564,7 @@
       </w:pPr>
     </w:lvl>
   </w:abstractNum>
-  <w:abstractNum w:abstractNumId="18" w15:restartNumberingAfterBreak="0">
+  <w:abstractNum w:abstractNumId="19" w15:restartNumberingAfterBreak="0">
     <w:nsid w:val="44040D24"/>
     <w:multiLevelType w:val="hybridMultilevel"/>
     <w:tmpl w:val="A0100682"/>
@@ -7558,7 +7653,7 @@
       </w:pPr>
     </w:lvl>
   </w:abstractNum>
-  <w:abstractNum w:abstractNumId="19" w15:restartNumberingAfterBreak="0">
+  <w:abstractNum w:abstractNumId="20" w15:restartNumberingAfterBreak="0">
     <w:nsid w:val="48D00EA8"/>
     <w:multiLevelType w:val="hybridMultilevel"/>
     <w:tmpl w:val="8A6CD27E"/>
@@ -7647,7 +7742,7 @@
       </w:pPr>
     </w:lvl>
   </w:abstractNum>
-  <w:abstractNum w:abstractNumId="20" w15:restartNumberingAfterBreak="0">
+  <w:abstractNum w:abstractNumId="21" w15:restartNumberingAfterBreak="0">
     <w:nsid w:val="4D0D4307"/>
     <w:multiLevelType w:val="hybridMultilevel"/>
     <w:tmpl w:val="E8CEA8D0"/>
@@ -7736,7 +7831,96 @@
       </w:pPr>
     </w:lvl>
   </w:abstractNum>
-  <w:abstractNum w:abstractNumId="21" w15:restartNumberingAfterBreak="0">
+  <w:abstractNum w:abstractNumId="22" w15:restartNumberingAfterBreak="0">
+    <w:nsid w:val="4FCD2A84"/>
+    <w:multiLevelType w:val="hybridMultilevel"/>
+    <w:tmpl w:val="7F569024"/>
+    <w:lvl w:ilvl="0" w:tplc="FFFFFFFF">
+      <w:start w:val="1"/>
+      <w:numFmt w:val="decimal"/>
+      <w:lvlText w:val="%1."/>
+      <w:lvlJc w:val="left"/>
+      <w:pPr>
+        <w:ind w:left="1080" w:hanging="360"/>
+      </w:pPr>
+      <w:rPr>
+        <w:rFonts w:hint="default"/>
+      </w:rPr>
+    </w:lvl>
+    <w:lvl w:ilvl="1" w:tplc="04090019" w:tentative="1">
+      <w:start w:val="1"/>
+      <w:numFmt w:val="lowerLetter"/>
+      <w:lvlText w:val="%2."/>
+      <w:lvlJc w:val="left"/>
+      <w:pPr>
+        <w:ind w:left="1800" w:hanging="360"/>
+      </w:pPr>
+    </w:lvl>
+    <w:lvl w:ilvl="2" w:tplc="0409001B" w:tentative="1">
+      <w:start w:val="1"/>
+      <w:numFmt w:val="lowerRoman"/>
+      <w:lvlText w:val="%3."/>
+      <w:lvlJc w:val="right"/>
+      <w:pPr>
+        <w:ind w:left="2520" w:hanging="180"/>
+      </w:pPr>
+    </w:lvl>
+    <w:lvl w:ilvl="3" w:tplc="0409000F" w:tentative="1">
+      <w:start w:val="1"/>
+      <w:numFmt w:val="decimal"/>
+      <w:lvlText w:val="%4."/>
+      <w:lvlJc w:val="left"/>
+      <w:pPr>
+        <w:ind w:left="3240" w:hanging="360"/>
+      </w:pPr>
+    </w:lvl>
+    <w:lvl w:ilvl="4" w:tplc="04090019" w:tentative="1">
+      <w:start w:val="1"/>
+      <w:numFmt w:val="lowerLetter"/>
+      <w:lvlText w:val="%5."/>
+      <w:lvlJc w:val="left"/>
+      <w:pPr>
+        <w:ind w:left="3960" w:hanging="360"/>
+      </w:pPr>
+    </w:lvl>
+    <w:lvl w:ilvl="5" w:tplc="0409001B" w:tentative="1">
+      <w:start w:val="1"/>
+      <w:numFmt w:val="lowerRoman"/>
+      <w:lvlText w:val="%6."/>
+      <w:lvlJc w:val="right"/>
+      <w:pPr>
+        <w:ind w:left="4680" w:hanging="180"/>
+      </w:pPr>
+    </w:lvl>
+    <w:lvl w:ilvl="6" w:tplc="0409000F" w:tentative="1">
+      <w:start w:val="1"/>
+      <w:numFmt w:val="decimal"/>
+      <w:lvlText w:val="%7."/>
+      <w:lvlJc w:val="left"/>
+      <w:pPr>
+        <w:ind w:left="5400" w:hanging="360"/>
+      </w:pPr>
+    </w:lvl>
+    <w:lvl w:ilvl="7" w:tplc="04090019" w:tentative="1">
+      <w:start w:val="1"/>
+      <w:numFmt w:val="lowerLetter"/>
+      <w:lvlText w:val="%8."/>
+      <w:lvlJc w:val="left"/>
+      <w:pPr>
+        <w:ind w:left="6120" w:hanging="360"/>
+      </w:pPr>
+    </w:lvl>
+    <w:lvl w:ilvl="8" w:tplc="0409001B" w:tentative="1">
+      <w:start w:val="1"/>
+      <w:numFmt w:val="lowerRoman"/>
+      <w:lvlText w:val="%9."/>
+      <w:lvlJc w:val="right"/>
+      <w:pPr>
+        <w:ind w:left="6840" w:hanging="180"/>
+      </w:pPr>
+    </w:lvl>
+  </w:abstractNum>
+  <w:abstractNum w:abstractNumId="23" w15:restartNumberingAfterBreak="0">
     <w:nsid w:val="63545E1A"/>
     <w:multiLevelType w:val="hybridMultilevel"/>
     <w:tmpl w:val="C9264CD2"/>
@@ -7825,7 +8009,96 @@
       </w:pPr>
     </w:lvl>
   </w:abstractNum>
-  <w:abstractNum w:abstractNumId="22" w15:restartNumberingAfterBreak="0">
+  <w:abstractNum w:abstractNumId="24" w15:restartNumberingAfterBreak="0">
+    <w:nsid w:val="65AE1608"/>
+    <w:multiLevelType w:val="hybridMultilevel"/>
+    <w:tmpl w:val="BF1ACB1E"/>
+    <w:lvl w:ilvl="0" w:tplc="C1880936">
+      <w:start w:val="1"/>
+      <w:numFmt w:val="decimal"/>
+      <w:lvlText w:val="%1."/>
+      <w:lvlJc w:val="left"/>
+      <w:pPr>
+        <w:ind w:left="1080" w:hanging="360"/>
+      </w:pPr>
+      <w:rPr>
+        <w:rFonts w:hint="default"/>
+      </w:rPr>
+    </w:lvl>
+    <w:lvl w:ilvl="1" w:tplc="04090019" w:tentative="1">
+      <w:start w:val="1"/>
+      <w:numFmt w:val="lowerLetter"/>
+      <w:lvlText w:val="%2."/>
+      <w:lvlJc w:val="left"/>
+      <w:pPr>
+        <w:ind w:left="1800" w:hanging="360"/>
+      </w:pPr>
+    </w:lvl>
+    <w:lvl w:ilvl="2" w:tplc="0409001B" w:tentative="1">
+      <w:start w:val="1"/>
+      <w:numFmt w:val="lowerRoman"/>
+      <w:lvlText w:val="%3."/>
+      <w:lvlJc w:val="right"/>
+      <w:pPr>
+        <w:ind w:left="2520" w:hanging="180"/>
+      </w:pPr>
+    </w:lvl>
+    <w:lvl w:ilvl="3" w:tplc="0409000F" w:tentative="1">
+      <w:start w:val="1"/>
+      <w:numFmt w:val="decimal"/>
+      <w:lvlText w:val="%4."/>
+      <w:lvlJc w:val="left"/>
+      <w:pPr>
+        <w:ind w:left="3240" w:hanging="360"/>
+      </w:pPr>
+    </w:lvl>
+    <w:lvl w:ilvl="4" w:tplc="04090019" w:tentative="1">
+      <w:start w:val="1"/>
+      <w:numFmt w:val="lowerLetter"/>
+      <w:lvlText w:val="%5."/>
+      <w:lvlJc w:val="left"/>
+      <w:pPr>
+        <w:ind w:left="3960" w:hanging="360"/>
+      </w:pPr>
+    </w:lvl>
+    <w:lvl w:ilvl="5" w:tplc="0409001B" w:tentative="1">
+      <w:start w:val="1"/>
+      <w:numFmt w:val="lowerRoman"/>
+      <w:lvlText w:val="%6."/>
+      <w:lvlJc w:val="right"/>
+      <w:pPr>
+        <w:ind w:left="4680" w:hanging="180"/>
+      </w:pPr>
+    </w:lvl>
+    <w:lvl w:ilvl="6" w:tplc="0409000F" w:tentative="1">
+      <w:start w:val="1"/>
+      <w:numFmt w:val="decimal"/>
+      <w:lvlText w:val="%7."/>
+      <w:lvlJc w:val="left"/>
+      <w:pPr>
+        <w:ind w:left="5400" w:hanging="360"/>
+      </w:pPr>
+    </w:lvl>
+    <w:lvl w:ilvl="7" w:tplc="04090019" w:tentative="1">
+      <w:start w:val="1"/>
+      <w:numFmt w:val="lowerLetter"/>
+      <w:lvlText w:val="%8."/>
+      <w:lvlJc w:val="left"/>
+      <w:pPr>
+        <w:ind w:left="6120" w:hanging="360"/>
+      </w:pPr>
+    </w:lvl>
+    <w:lvl w:ilvl="8" w:tplc="0409001B" w:tentative="1">
+      <w:start w:val="1"/>
+      <w:numFmt w:val="lowerRoman"/>
+      <w:lvlText w:val="%9."/>
+      <w:lvlJc w:val="right"/>
+      <w:pPr>
+        <w:ind w:left="6840" w:hanging="180"/>
+      </w:pPr>
+    </w:lvl>
+  </w:abstractNum>
+  <w:abstractNum w:abstractNumId="25" w15:restartNumberingAfterBreak="0">
     <w:nsid w:val="682A708F"/>
     <w:multiLevelType w:val="hybridMultilevel"/>
     <w:tmpl w:val="6DA60398"/>
@@ -7914,7 +8187,7 @@
       </w:pPr>
     </w:lvl>
   </w:abstractNum>
-  <w:abstractNum w:abstractNumId="23" w15:restartNumberingAfterBreak="0">
+  <w:abstractNum w:abstractNumId="26" w15:restartNumberingAfterBreak="0">
     <w:nsid w:val="6CDD2AAE"/>
     <w:multiLevelType w:val="hybridMultilevel"/>
     <w:tmpl w:val="1DD6E73A"/>
@@ -8003,7 +8276,7 @@
       </w:pPr>
     </w:lvl>
   </w:abstractNum>
-  <w:abstractNum w:abstractNumId="24" w15:restartNumberingAfterBreak="0">
+  <w:abstractNum w:abstractNumId="27" w15:restartNumberingAfterBreak="0">
     <w:nsid w:val="75EE7C2C"/>
     <w:multiLevelType w:val="hybridMultilevel"/>
     <w:tmpl w:val="35BA81D4"/>
@@ -8092,7 +8365,7 @@
       </w:pPr>
     </w:lvl>
   </w:abstractNum>
-  <w:abstractNum w:abstractNumId="25" w15:restartNumberingAfterBreak="0">
+  <w:abstractNum w:abstractNumId="28" w15:restartNumberingAfterBreak="0">
     <w:nsid w:val="7CF057E9"/>
     <w:multiLevelType w:val="hybridMultilevel"/>
     <w:tmpl w:val="7A6C0AB0"/>
@@ -8181,7 +8454,7 @@
       </w:pPr>
     </w:lvl>
   </w:abstractNum>
-  <w:abstractNum w:abstractNumId="26" w15:restartNumberingAfterBreak="0">
+  <w:abstractNum w:abstractNumId="29" w15:restartNumberingAfterBreak="0">
     <w:nsid w:val="7FFA616D"/>
     <w:multiLevelType w:val="hybridMultilevel"/>
     <w:tmpl w:val="6DA60398"/>
@@ -8271,10 +8544,10 @@
     </w:lvl>
   </w:abstractNum>
   <w:num w:numId="1" w16cid:durableId="523203602">
-    <w:abstractNumId w:val="17"/>
+    <w:abstractNumId w:val="18"/>
   </w:num>
   <w:num w:numId="2" w16cid:durableId="722141895">
-    <w:abstractNumId w:val="20"/>
+    <w:abstractNumId w:val="21"/>
   </w:num>
   <w:num w:numId="3" w16cid:durableId="2012829864">
     <w:abstractNumId w:val="9"/>
@@ -8286,19 +8559,19 @@
     <w:abstractNumId w:val="8"/>
   </w:num>
   <w:num w:numId="6" w16cid:durableId="1938907653">
-    <w:abstractNumId w:val="19"/>
+    <w:abstractNumId w:val="20"/>
   </w:num>
   <w:num w:numId="7" w16cid:durableId="1739017511">
-    <w:abstractNumId w:val="12"/>
+    <w:abstractNumId w:val="13"/>
   </w:num>
   <w:num w:numId="8" w16cid:durableId="994840265">
-    <w:abstractNumId w:val="13"/>
+    <w:abstractNumId w:val="14"/>
   </w:num>
   <w:num w:numId="9" w16cid:durableId="1796752922">
     <w:abstractNumId w:val="1"/>
   </w:num>
   <w:num w:numId="10" w16cid:durableId="1702854585">
-    <w:abstractNumId w:val="24"/>
+    <w:abstractNumId w:val="27"/>
   </w:num>
   <w:num w:numId="11" w16cid:durableId="528834027">
     <w:abstractNumId w:val="11"/>
@@ -8310,13 +8583,13 @@
     <w:abstractNumId w:val="4"/>
   </w:num>
   <w:num w:numId="14" w16cid:durableId="1446536176">
-    <w:abstractNumId w:val="26"/>
+    <w:abstractNumId w:val="29"/>
   </w:num>
   <w:num w:numId="15" w16cid:durableId="492448675">
-    <w:abstractNumId w:val="25"/>
+    <w:abstractNumId w:val="28"/>
   </w:num>
   <w:num w:numId="16" w16cid:durableId="150367589">
-    <w:abstractNumId w:val="14"/>
+    <w:abstractNumId w:val="15"/>
   </w:num>
   <w:num w:numId="17" w16cid:durableId="1191260373">
     <w:abstractNumId w:val="0"/>
@@ -8328,28 +8601,37 @@
     <w:abstractNumId w:val="3"/>
   </w:num>
   <w:num w:numId="20" w16cid:durableId="1494293708">
-    <w:abstractNumId w:val="21"/>
+    <w:abstractNumId w:val="23"/>
   </w:num>
   <w:num w:numId="21" w16cid:durableId="2113085675">
-    <w:abstractNumId w:val="16"/>
+    <w:abstractNumId w:val="17"/>
   </w:num>
   <w:num w:numId="22" w16cid:durableId="433283136">
-    <w:abstractNumId w:val="18"/>
+    <w:abstractNumId w:val="19"/>
   </w:num>
   <w:num w:numId="23" w16cid:durableId="844592608">
-    <w:abstractNumId w:val="23"/>
+    <w:abstractNumId w:val="26"/>
   </w:num>
   <w:num w:numId="24" w16cid:durableId="1902519228">
     <w:abstractNumId w:val="2"/>
   </w:num>
   <w:num w:numId="25" w16cid:durableId="1581476428">
-    <w:abstractNumId w:val="22"/>
+    <w:abstractNumId w:val="25"/>
   </w:num>
   <w:num w:numId="26" w16cid:durableId="579994680">
     <w:abstractNumId w:val="7"/>
   </w:num>
   <w:num w:numId="27" w16cid:durableId="26223529">
-    <w:abstractNumId w:val="15"/>
+    <w:abstractNumId w:val="16"/>
+  </w:num>
+  <w:num w:numId="28" w16cid:durableId="478156192">
+    <w:abstractNumId w:val="12"/>
+  </w:num>
+  <w:num w:numId="29" w16cid:durableId="1869291944">
+    <w:abstractNumId w:val="24"/>
+  </w:num>
+  <w:num w:numId="30" w16cid:durableId="1342665303">
+    <w:abstractNumId w:val="22"/>
   </w:num>
 </w:numbering>
 </file>

</xml_diff>